<commit_message>
docs: Enhance CLAUDE.md and clean up project configuration
- Reorganize CLAUDE.md with improved structure and additional sections:
  - Add Common Commands section (development, testing, pre-commit, building)
  - Add detailed CI/CD Pipeline documentation
  - Enhance Architecture section with dual architecture explanation
  - Add Code Style Guidelines and Performance Considerations
  - Document lazy loading architecture and template files
- Remove redundant snapshot_automation/.env.example (consolidated to root)
- Update template files: add Quest Enterprises template, remove legacy files
- Improve documentation clarity for better developer onboarding

🤖 Generated with [Claude Code](https://claude.com/claude-code)

Co-Authored-By: Claude <noreply@anthropic.com>
</commit_message>
<xml_diff>
--- a/snapshot_automation/template_files/Customer Solution Snapshot Template.docx
+++ b/snapshot_automation/template_files/Customer Solution Snapshot Template.docx
@@ -1,6 +1,6 @@
 
 <file path=word/document.xml><?xml version="1.0" encoding="utf-8"?>
-<w:document xmlns:wpc="http://schemas.microsoft.com/office/word/2010/wordprocessingCanvas" xmlns:cx="http://schemas.microsoft.com/office/drawing/2014/chartex" xmlns:cx1="http://schemas.microsoft.com/office/drawing/2015/9/8/chartex" xmlns:cx2="http://schemas.microsoft.com/office/drawing/2015/10/21/chartex" xmlns:cx3="http://schemas.microsoft.com/office/drawing/2016/5/9/chartex" xmlns:cx4="http://schemas.microsoft.com/office/drawing/2016/5/10/chartex" xmlns:cx5="http://schemas.microsoft.com/office/drawing/2016/5/11/chartex" xmlns:cx6="http://schemas.microsoft.com/office/drawing/2016/5/12/chartex" xmlns:cx7="http://schemas.microsoft.com/office/drawing/2016/5/13/chartex" xmlns:cx8="http://schemas.microsoft.com/office/drawing/2016/5/14/chartex" xmlns:mc="http://schemas.openxmlformats.org/markup-compatibility/2006" xmlns:aink="http://schemas.microsoft.com/office/drawing/2016/ink" xmlns:am3d="http://schemas.microsoft.com/office/drawing/2017/model3d" xmlns:o="urn:schemas-microsoft-com:office:office" xmlns:oel="http://schemas.microsoft.com/office/2019/extlst" xmlns:r="http://schemas.openxmlformats.org/officeDocument/2006/relationships" xmlns:m="http://schemas.openxmlformats.org/officeDocument/2006/math" xmlns:v="urn:schemas-microsoft-com:vml" xmlns:wp14="http://schemas.microsoft.com/office/word/2010/wordprocessingDrawing" xmlns:wp="http://schemas.openxmlformats.org/drawingml/2006/wordprocessingDrawing" xmlns:w10="urn:schemas-microsoft-com:office:word" xmlns:w="http://schemas.openxmlformats.org/wordprocessingml/2006/main" xmlns:w14="http://schemas.microsoft.com/office/word/2010/wordml" xmlns:w15="http://schemas.microsoft.com/office/word/2012/wordml" xmlns:w16cex="http://schemas.microsoft.com/office/word/2018/wordml/cex" xmlns:w16cid="http://schemas.microsoft.com/office/word/2016/wordml/cid" xmlns:w16="http://schemas.microsoft.com/office/word/2018/wordml" xmlns:w16sdtdh="http://schemas.microsoft.com/office/word/2020/wordml/sdtdatahash" xmlns:w16se="http://schemas.microsoft.com/office/word/2015/wordml/symex" xmlns:wpg="http://schemas.microsoft.com/office/word/2010/wordprocessingGroup" xmlns:wpi="http://schemas.microsoft.com/office/word/2010/wordprocessingInk" xmlns:wne="http://schemas.microsoft.com/office/word/2006/wordml" xmlns:wps="http://schemas.microsoft.com/office/word/2010/wordprocessingShape" mc:Ignorable="w14 w15 w16se w16cid w16 w16cex w16sdtdh wp14">
+<w:document xmlns:wpc="http://schemas.microsoft.com/office/word/2010/wordprocessingCanvas" xmlns:cx="http://schemas.microsoft.com/office/drawing/2014/chartex" xmlns:cx1="http://schemas.microsoft.com/office/drawing/2015/9/8/chartex" xmlns:cx2="http://schemas.microsoft.com/office/drawing/2015/10/21/chartex" xmlns:cx3="http://schemas.microsoft.com/office/drawing/2016/5/9/chartex" xmlns:cx4="http://schemas.microsoft.com/office/drawing/2016/5/10/chartex" xmlns:cx5="http://schemas.microsoft.com/office/drawing/2016/5/11/chartex" xmlns:cx6="http://schemas.microsoft.com/office/drawing/2016/5/12/chartex" xmlns:cx7="http://schemas.microsoft.com/office/drawing/2016/5/13/chartex" xmlns:cx8="http://schemas.microsoft.com/office/drawing/2016/5/14/chartex" xmlns:mc="http://schemas.openxmlformats.org/markup-compatibility/2006" xmlns:aink="http://schemas.microsoft.com/office/drawing/2016/ink" xmlns:am3d="http://schemas.microsoft.com/office/drawing/2017/model3d" xmlns:o="urn:schemas-microsoft-com:office:office" xmlns:oel="http://schemas.microsoft.com/office/2019/extlst" xmlns:r="http://schemas.openxmlformats.org/officeDocument/2006/relationships" xmlns:m="http://schemas.openxmlformats.org/officeDocument/2006/math" xmlns:v="urn:schemas-microsoft-com:vml" xmlns:wp14="http://schemas.microsoft.com/office/word/2010/wordprocessingDrawing" xmlns:wp="http://schemas.openxmlformats.org/drawingml/2006/wordprocessingDrawing" xmlns:w10="urn:schemas-microsoft-com:office:word" xmlns:w="http://schemas.openxmlformats.org/wordprocessingml/2006/main" xmlns:w14="http://schemas.microsoft.com/office/word/2010/wordml" xmlns:w15="http://schemas.microsoft.com/office/word/2012/wordml" xmlns:w16cex="http://schemas.microsoft.com/office/word/2018/wordml/cex" xmlns:w16cid="http://schemas.microsoft.com/office/word/2016/wordml/cid" xmlns:w16="http://schemas.microsoft.com/office/word/2018/wordml" xmlns:w16du="http://schemas.microsoft.com/office/word/2023/wordml/word16du" xmlns:w16sdtdh="http://schemas.microsoft.com/office/word/2020/wordml/sdtdatahash" xmlns:w16sdtfl="http://schemas.microsoft.com/office/word/2024/wordml/sdtformatlock" xmlns:w16se="http://schemas.microsoft.com/office/word/2015/wordml/symex" xmlns:wpg="http://schemas.microsoft.com/office/word/2010/wordprocessingGroup" xmlns:wpi="http://schemas.microsoft.com/office/word/2010/wordprocessingInk" xmlns:wne="http://schemas.microsoft.com/office/word/2006/wordml" xmlns:wps="http://schemas.microsoft.com/office/word/2010/wordprocessingShape" mc:Ignorable="w14 w15 w16se w16cid w16 w16cex w16sdtdh w16sdtfl w16du wp14">
   <w:body>
     <w:p>
       <w:pPr>
@@ -12,141 +12,6 @@
           <w:spacing w:val="20"/>
         </w:rPr>
       </w:pPr>
-      <w:r>
-        <w:rPr>
-          <w:rFonts w:ascii="Arial" w:hAnsi="Arial" w:cs="Arial"/>
-          <w:b/>
-          <w:bCs/>
-          <w:noProof/>
-          <w:color w:val="454659" w:themeColor="text1"/>
-          <w:spacing w:val="20"/>
-        </w:rPr>
-        <w:drawing>
-          <wp:anchor distT="0" distB="0" distL="114300" distR="114300" simplePos="0" relativeHeight="251660288" behindDoc="1" locked="0" layoutInCell="1" allowOverlap="1" wp14:anchorId="697CBA71" wp14:editId="01E30197">
-            <wp:simplePos x="0" y="0"/>
-            <wp:positionH relativeFrom="column">
-              <wp:posOffset>-676910</wp:posOffset>
-            </wp:positionH>
-            <wp:positionV relativeFrom="paragraph">
-              <wp:posOffset>-400050</wp:posOffset>
-            </wp:positionV>
-            <wp:extent cx="7822565" cy="9507855"/>
-            <wp:effectExtent l="0" t="0" r="635" b="0"/>
-            <wp:wrapNone/>
-            <wp:docPr id="1808527473" name="Picture 5" descr="A green and black background&#10;&#10;Description automatically generated"/>
-            <wp:cNvGraphicFramePr>
-              <a:graphicFrameLocks xmlns:a="http://schemas.openxmlformats.org/drawingml/2006/main" noChangeAspect="1"/>
-            </wp:cNvGraphicFramePr>
-            <a:graphic xmlns:a="http://schemas.openxmlformats.org/drawingml/2006/main">
-              <a:graphicData uri="http://schemas.openxmlformats.org/drawingml/2006/picture">
-                <pic:pic xmlns:pic="http://schemas.openxmlformats.org/drawingml/2006/picture">
-                  <pic:nvPicPr>
-                    <pic:cNvPr id="1808527473" name="Picture 5" descr="A green and black background&#10;&#10;Description automatically generated"/>
-                    <pic:cNvPicPr/>
-                  </pic:nvPicPr>
-                  <pic:blipFill>
-                    <a:blip r:embed="rId11" cstate="print">
-                      <a:extLst>
-                        <a:ext uri="{28A0092B-C50C-407E-A947-70E740481C1C}">
-                          <a14:useLocalDpi xmlns:a14="http://schemas.microsoft.com/office/drawing/2010/main" val="0"/>
-                        </a:ext>
-                      </a:extLst>
-                    </a:blip>
-                    <a:stretch>
-                      <a:fillRect/>
-                    </a:stretch>
-                  </pic:blipFill>
-                  <pic:spPr>
-                    <a:xfrm>
-                      <a:off x="0" y="0"/>
-                      <a:ext cx="7822565" cy="9507855"/>
-                    </a:xfrm>
-                    <a:prstGeom prst="rect">
-                      <a:avLst/>
-                    </a:prstGeom>
-                  </pic:spPr>
-                </pic:pic>
-              </a:graphicData>
-            </a:graphic>
-            <wp14:sizeRelH relativeFrom="page">
-              <wp14:pctWidth>0</wp14:pctWidth>
-            </wp14:sizeRelH>
-            <wp14:sizeRelV relativeFrom="page">
-              <wp14:pctHeight>0</wp14:pctHeight>
-            </wp14:sizeRelV>
-          </wp:anchor>
-        </w:drawing>
-      </w:r>
-      <w:r>
-        <w:rPr>
-          <w:rFonts w:ascii="Arial" w:hAnsi="Arial" w:cs="Arial"/>
-          <w:noProof/>
-          <w:sz w:val="44"/>
-          <w:szCs w:val="44"/>
-        </w:rPr>
-        <w:drawing>
-          <wp:anchor distT="0" distB="0" distL="114300" distR="114300" simplePos="0" relativeHeight="251664384" behindDoc="0" locked="0" layoutInCell="1" allowOverlap="1" wp14:anchorId="1368BB08" wp14:editId="33DBDE60">
-            <wp:simplePos x="0" y="0"/>
-            <wp:positionH relativeFrom="column">
-              <wp:posOffset>-279400</wp:posOffset>
-            </wp:positionH>
-            <wp:positionV relativeFrom="paragraph">
-              <wp:posOffset>-393700</wp:posOffset>
-            </wp:positionV>
-            <wp:extent cx="1397000" cy="930475"/>
-            <wp:effectExtent l="0" t="0" r="0" b="0"/>
-            <wp:wrapNone/>
-            <wp:docPr id="1958623816" name="Picture 3" descr="A green and grey logo&#10;&#10;Description automatically generated"/>
-            <wp:cNvGraphicFramePr>
-              <a:graphicFrameLocks xmlns:a="http://schemas.openxmlformats.org/drawingml/2006/main" noChangeAspect="1"/>
-            </wp:cNvGraphicFramePr>
-            <a:graphic xmlns:a="http://schemas.openxmlformats.org/drawingml/2006/main">
-              <a:graphicData uri="http://schemas.openxmlformats.org/drawingml/2006/picture">
-                <pic:pic xmlns:pic="http://schemas.openxmlformats.org/drawingml/2006/picture">
-                  <pic:nvPicPr>
-                    <pic:cNvPr id="1958623816" name="Picture 3" descr="A green and grey logo&#10;&#10;Description automatically generated"/>
-                    <pic:cNvPicPr/>
-                  </pic:nvPicPr>
-                  <pic:blipFill rotWithShape="1">
-                    <a:blip r:embed="rId12" cstate="print">
-                      <a:extLst>
-                        <a:ext uri="{28A0092B-C50C-407E-A947-70E740481C1C}">
-                          <a14:useLocalDpi xmlns:a14="http://schemas.microsoft.com/office/drawing/2010/main" val="0"/>
-                        </a:ext>
-                      </a:extLst>
-                    </a:blip>
-                    <a:srcRect t="1" r="16582" b="-12"/>
-                    <a:stretch/>
-                  </pic:blipFill>
-                  <pic:spPr bwMode="auto">
-                    <a:xfrm>
-                      <a:off x="0" y="0"/>
-                      <a:ext cx="1397000" cy="930475"/>
-                    </a:xfrm>
-                    <a:prstGeom prst="rect">
-                      <a:avLst/>
-                    </a:prstGeom>
-                    <a:ln>
-                      <a:noFill/>
-                    </a:ln>
-                    <a:extLst>
-                      <a:ext uri="{53640926-AAD7-44D8-BBD7-CCE9431645EC}">
-                        <a14:shadowObscured xmlns:a14="http://schemas.microsoft.com/office/drawing/2010/main"/>
-                      </a:ext>
-                    </a:extLst>
-                  </pic:spPr>
-                </pic:pic>
-              </a:graphicData>
-            </a:graphic>
-            <wp14:sizeRelH relativeFrom="page">
-              <wp14:pctWidth>0</wp14:pctWidth>
-            </wp14:sizeRelH>
-            <wp14:sizeRelV relativeFrom="page">
-              <wp14:pctHeight>0</wp14:pctHeight>
-            </wp14:sizeRelV>
-          </wp:anchor>
-        </w:drawing>
-      </w:r>
     </w:p>
     <w:p>
       <w:pPr>
@@ -466,77 +331,6 @@
           <w:szCs w:val="54"/>
         </w:rPr>
       </w:pPr>
-      <w:r>
-        <w:rPr>
-          <w:rFonts w:ascii="Arial" w:hAnsi="Arial" w:cs="Arial"/>
-          <w:b/>
-          <w:bCs/>
-          <w:noProof/>
-          <w:spacing w:val="20"/>
-        </w:rPr>
-        <w:drawing>
-          <wp:anchor distT="0" distB="0" distL="114300" distR="114300" simplePos="0" relativeHeight="251662336" behindDoc="1" locked="0" layoutInCell="1" allowOverlap="1" wp14:anchorId="14EED2C2" wp14:editId="291813B3">
-            <wp:simplePos x="0" y="0"/>
-            <wp:positionH relativeFrom="column">
-              <wp:posOffset>-707572</wp:posOffset>
-            </wp:positionH>
-            <wp:positionV relativeFrom="paragraph">
-              <wp:posOffset>-917757</wp:posOffset>
-            </wp:positionV>
-            <wp:extent cx="6784340" cy="914400"/>
-            <wp:effectExtent l="0" t="0" r="0" b="0"/>
-            <wp:wrapNone/>
-            <wp:docPr id="1533054575" name="Picture 1" descr="A black background with green lines&#10;&#10;Description automatically generated"/>
-            <wp:cNvGraphicFramePr>
-              <a:graphicFrameLocks xmlns:a="http://schemas.openxmlformats.org/drawingml/2006/main" noChangeAspect="1"/>
-            </wp:cNvGraphicFramePr>
-            <a:graphic xmlns:a="http://schemas.openxmlformats.org/drawingml/2006/main">
-              <a:graphicData uri="http://schemas.openxmlformats.org/drawingml/2006/picture">
-                <pic:pic xmlns:pic="http://schemas.openxmlformats.org/drawingml/2006/picture">
-                  <pic:nvPicPr>
-                    <pic:cNvPr id="1533054575" name="Picture 1" descr="A black background with green lines&#10;&#10;Description automatically generated"/>
-                    <pic:cNvPicPr/>
-                  </pic:nvPicPr>
-                  <pic:blipFill rotWithShape="1">
-                    <a:blip r:embed="rId13" cstate="print">
-                      <a:extLst>
-                        <a:ext uri="{28A0092B-C50C-407E-A947-70E740481C1C}">
-                          <a14:useLocalDpi xmlns:a14="http://schemas.microsoft.com/office/drawing/2010/main" val="0"/>
-                        </a:ext>
-                      </a:extLst>
-                    </a:blip>
-                    <a:srcRect r="31992" b="83705"/>
-                    <a:stretch/>
-                  </pic:blipFill>
-                  <pic:spPr bwMode="auto">
-                    <a:xfrm>
-                      <a:off x="0" y="0"/>
-                      <a:ext cx="6784340" cy="914400"/>
-                    </a:xfrm>
-                    <a:prstGeom prst="rect">
-                      <a:avLst/>
-                    </a:prstGeom>
-                    <a:ln>
-                      <a:noFill/>
-                    </a:ln>
-                    <a:extLst>
-                      <a:ext uri="{53640926-AAD7-44D8-BBD7-CCE9431645EC}">
-                        <a14:shadowObscured xmlns:a14="http://schemas.microsoft.com/office/drawing/2010/main"/>
-                      </a:ext>
-                    </a:extLst>
-                  </pic:spPr>
-                </pic:pic>
-              </a:graphicData>
-            </a:graphic>
-            <wp14:sizeRelH relativeFrom="page">
-              <wp14:pctWidth>0</wp14:pctWidth>
-            </wp14:sizeRelH>
-            <wp14:sizeRelV relativeFrom="page">
-              <wp14:pctHeight>0</wp14:pctHeight>
-            </wp14:sizeRelV>
-          </wp:anchor>
-        </w:drawing>
-      </w:r>
     </w:p>
     <w:p>
       <w:pPr>
@@ -704,7 +498,21 @@
           <w:rFonts w:cs="Arial"/>
           <w:sz w:val="24"/>
         </w:rPr>
-        <w:t xml:space="preserve"> Documenting these success stories not only recognizes our hard work but also helps in identifying best practices and learning opportunities. It's a great way to share knowledge and insights within the team, with other teams within Qlik and to highlight the value we bring by collaborating to ensure our customers success.</w:t>
+        <w:t xml:space="preserve"> Documenting these success stories not only recognizes our hard work but also helps in identifying best practices and learning opportunities. It's a great way to share knowledge and insights within the team, with other teams within </w:t>
+      </w:r>
+      <w:r>
+        <w:rPr>
+          <w:rFonts w:cs="Arial"/>
+          <w:sz w:val="24"/>
+        </w:rPr>
+        <w:t>Quiznos Analytics</w:t>
+      </w:r>
+      <w:r>
+        <w:rPr>
+          <w:rFonts w:cs="Arial"/>
+          <w:sz w:val="24"/>
+        </w:rPr>
+        <w:t xml:space="preserve"> and to highlight the value we bring by collaborating to ensure our customers success.</w:t>
       </w:r>
     </w:p>
     <w:p>
@@ -824,6 +632,7 @@
           <w:sz w:val="52"/>
           <w:szCs w:val="54"/>
         </w:rPr>
+        <w:lastRenderedPageBreak/>
         <w:t>Table of Contents</w:t>
       </w:r>
     </w:p>
@@ -1779,215 +1588,29 @@
       <w:pPr>
         <w:rPr>
           <w:rFonts w:ascii="Arial" w:hAnsi="Arial" w:cs="Arial"/>
-          <w:noProof/>
-        </w:rPr>
-      </w:pPr>
-      <w:r>
-        <w:rPr>
-          <w:rFonts w:ascii="Arial" w:hAnsi="Arial" w:cs="Arial"/>
-        </w:rPr>
-        <w:fldChar w:fldCharType="begin"/>
-      </w:r>
-      <w:r>
-        <w:rPr>
-          <w:rFonts w:ascii="Arial" w:hAnsi="Arial" w:cs="Arial"/>
-        </w:rPr>
-        <w:instrText xml:space="preserve"> TOC \o "1-2" \h \z \u </w:instrText>
-      </w:r>
-      <w:r>
-        <w:rPr>
-          <w:rFonts w:ascii="Arial" w:hAnsi="Arial" w:cs="Arial"/>
-        </w:rPr>
-        <w:fldChar w:fldCharType="end"/>
-      </w:r>
-    </w:p>
-    <w:p>
-      <w:pPr>
-        <w:rPr>
-          <w:rFonts w:ascii="Arial" w:hAnsi="Arial" w:cs="Arial"/>
           <w:b/>
           <w:bCs/>
           <w:spacing w:val="20"/>
         </w:rPr>
       </w:pPr>
-    </w:p>
-    <w:p>
-      <w:pPr>
-        <w:rPr>
-          <w:rFonts w:ascii="Arial" w:hAnsi="Arial" w:cs="Arial"/>
-          <w:b/>
-          <w:bCs/>
-          <w:spacing w:val="20"/>
-        </w:rPr>
-      </w:pPr>
-    </w:p>
-    <w:p>
-      <w:pPr>
-        <w:rPr>
-          <w:rFonts w:ascii="Arial" w:hAnsi="Arial" w:cs="Arial"/>
-          <w:b/>
-          <w:bCs/>
-          <w:spacing w:val="20"/>
-        </w:rPr>
-      </w:pPr>
-    </w:p>
-    <w:p>
-      <w:pPr>
-        <w:rPr>
-          <w:rFonts w:ascii="Arial" w:hAnsi="Arial" w:cs="Arial"/>
-          <w:b/>
-          <w:bCs/>
-          <w:spacing w:val="20"/>
-        </w:rPr>
-      </w:pPr>
-    </w:p>
-    <w:p>
-      <w:pPr>
-        <w:rPr>
-          <w:rFonts w:ascii="Arial" w:hAnsi="Arial" w:cs="Arial"/>
-          <w:b/>
-          <w:bCs/>
-          <w:spacing w:val="20"/>
-        </w:rPr>
-      </w:pPr>
-    </w:p>
-    <w:p>
-      <w:pPr>
-        <w:rPr>
-          <w:rFonts w:ascii="Arial" w:hAnsi="Arial" w:cs="Arial"/>
-          <w:b/>
-          <w:bCs/>
-          <w:spacing w:val="20"/>
-        </w:rPr>
-      </w:pPr>
-    </w:p>
-    <w:p>
-      <w:pPr>
-        <w:rPr>
-          <w:rFonts w:ascii="Arial" w:hAnsi="Arial" w:cs="Arial"/>
-          <w:b/>
-          <w:bCs/>
-          <w:spacing w:val="20"/>
-        </w:rPr>
-      </w:pPr>
-    </w:p>
-    <w:p>
-      <w:pPr>
-        <w:rPr>
-          <w:rFonts w:ascii="Arial" w:hAnsi="Arial" w:cs="Arial"/>
-          <w:b/>
-          <w:bCs/>
-          <w:spacing w:val="20"/>
-        </w:rPr>
-      </w:pPr>
-    </w:p>
-    <w:p>
-      <w:pPr>
-        <w:rPr>
-          <w:rFonts w:ascii="Arial" w:hAnsi="Arial" w:cs="Arial"/>
-          <w:b/>
-          <w:bCs/>
-          <w:spacing w:val="20"/>
-        </w:rPr>
-      </w:pPr>
-    </w:p>
-    <w:p>
-      <w:pPr>
-        <w:rPr>
-          <w:rFonts w:ascii="Arial" w:hAnsi="Arial" w:cs="Arial"/>
-          <w:b/>
-          <w:bCs/>
-          <w:spacing w:val="20"/>
-        </w:rPr>
-      </w:pPr>
-    </w:p>
-    <w:p>
-      <w:pPr>
-        <w:rPr>
-          <w:rFonts w:ascii="Arial" w:hAnsi="Arial" w:cs="Arial"/>
-          <w:b/>
-          <w:bCs/>
-          <w:spacing w:val="20"/>
-        </w:rPr>
-      </w:pPr>
-    </w:p>
-    <w:p>
-      <w:pPr>
-        <w:rPr>
-          <w:rFonts w:ascii="Arial" w:hAnsi="Arial" w:cs="Arial"/>
-          <w:b/>
-          <w:bCs/>
-          <w:spacing w:val="20"/>
-        </w:rPr>
-      </w:pPr>
-    </w:p>
-    <w:p>
-      <w:pPr>
-        <w:rPr>
-          <w:rFonts w:ascii="Arial" w:hAnsi="Arial" w:cs="Arial"/>
-          <w:b/>
-          <w:bCs/>
-          <w:spacing w:val="20"/>
-        </w:rPr>
-      </w:pPr>
-    </w:p>
-    <w:p>
-      <w:pPr>
-        <w:rPr>
-          <w:rFonts w:ascii="Arial" w:hAnsi="Arial" w:cs="Arial"/>
-          <w:b/>
-          <w:bCs/>
-          <w:spacing w:val="20"/>
-        </w:rPr>
-      </w:pPr>
-    </w:p>
-    <w:p>
-      <w:pPr>
-        <w:rPr>
-          <w:rFonts w:ascii="Arial" w:hAnsi="Arial" w:cs="Arial"/>
-          <w:b/>
-          <w:bCs/>
-          <w:spacing w:val="20"/>
-        </w:rPr>
-      </w:pPr>
-    </w:p>
-    <w:p>
-      <w:pPr>
-        <w:rPr>
-          <w:rFonts w:ascii="Arial" w:hAnsi="Arial" w:cs="Arial"/>
-          <w:b/>
-          <w:bCs/>
-          <w:spacing w:val="20"/>
-        </w:rPr>
-      </w:pPr>
-    </w:p>
-    <w:p>
-      <w:pPr>
-        <w:rPr>
-          <w:rFonts w:ascii="Arial" w:hAnsi="Arial" w:cs="Arial"/>
-          <w:b/>
-          <w:bCs/>
-          <w:spacing w:val="20"/>
-        </w:rPr>
-      </w:pPr>
-    </w:p>
-    <w:p>
-      <w:pPr>
-        <w:rPr>
-          <w:rFonts w:ascii="Arial" w:hAnsi="Arial" w:cs="Arial"/>
-          <w:b/>
-          <w:bCs/>
-          <w:spacing w:val="20"/>
-        </w:rPr>
-      </w:pPr>
-    </w:p>
-    <w:p>
-      <w:pPr>
-        <w:pStyle w:val="Heading2"/>
-        <w:rPr>
-          <w:rFonts w:ascii="Arial" w:hAnsi="Arial" w:cs="Arial"/>
-        </w:rPr>
-      </w:pPr>
+      <w:r>
+        <w:rPr>
+          <w:rFonts w:ascii="Arial" w:hAnsi="Arial" w:cs="Arial"/>
+        </w:rPr>
+        <w:fldChar w:fldCharType="begin"/>
+      </w:r>
+      <w:r>
+        <w:rPr>
+          <w:rFonts w:ascii="Arial" w:hAnsi="Arial" w:cs="Arial"/>
+        </w:rPr>
+        <w:instrText xml:space="preserve"> TOC \o "1-2" \h \z \u </w:instrText>
+      </w:r>
+      <w:r>
+        <w:rPr>
+          <w:rFonts w:ascii="Arial" w:hAnsi="Arial" w:cs="Arial"/>
+        </w:rPr>
+        <w:fldChar w:fldCharType="end"/>
+      </w:r>
       <w:bookmarkStart w:id="0" w:name="_Toc158625506"/>
     </w:p>
     <w:p>
@@ -2024,6 +1647,7 @@
           <w:sz w:val="22"/>
           <w:szCs w:val="22"/>
         </w:rPr>
+        <w:lastRenderedPageBreak/>
         <w:t>Customer Information</w:t>
       </w:r>
       <w:bookmarkEnd w:id="0"/>
@@ -2255,7 +1879,31 @@
         <w:rPr>
           <w:rFonts w:cs="Arial"/>
         </w:rPr>
-        <w:t>Detail the specific product/service from Qlik/Talend that was implemented. Explain how it was introduced and applied to the customer’s problem.</w:t>
+        <w:t xml:space="preserve">Detail the specific product/service from </w:t>
+      </w:r>
+      <w:r>
+        <w:rPr>
+          <w:rFonts w:cs="Arial"/>
+        </w:rPr>
+        <w:t>Quiznos Analytics</w:t>
+      </w:r>
+      <w:r>
+        <w:rPr>
+          <w:rFonts w:cs="Arial"/>
+        </w:rPr>
+        <w:t>/</w:t>
+      </w:r>
+      <w:r>
+        <w:rPr>
+          <w:rFonts w:cs="Arial"/>
+        </w:rPr>
+        <w:t>Talenti Data Works</w:t>
+      </w:r>
+      <w:r>
+        <w:rPr>
+          <w:rFonts w:cs="Arial"/>
+        </w:rPr>
+        <w:t xml:space="preserve"> that was implemented. Explain how it was introduced and applied to the customer’s problem.</w:t>
       </w:r>
     </w:p>
     <w:p>
@@ -2668,6 +2316,7 @@
           <w:sz w:val="22"/>
           <w:szCs w:val="22"/>
         </w:rPr>
+        <w:lastRenderedPageBreak/>
         <w:t>Adoption and Usage</w:t>
       </w:r>
       <w:bookmarkEnd w:id="5"/>
@@ -2839,7 +2488,27 @@
           <w:iCs/>
           <w:szCs w:val="22"/>
         </w:rPr>
-        <w:t>[Detail any increase in revenue as a result of the solution]</w:t>
+        <w:t xml:space="preserve">[Detail any increase in revenue </w:t>
+      </w:r>
+      <w:proofErr w:type="gramStart"/>
+      <w:r>
+        <w:rPr>
+          <w:rFonts w:cs="Arial"/>
+          <w:i/>
+          <w:iCs/>
+          <w:szCs w:val="22"/>
+        </w:rPr>
+        <w:t>as a result of</w:t>
+      </w:r>
+      <w:proofErr w:type="gramEnd"/>
+      <w:r>
+        <w:rPr>
+          <w:rFonts w:cs="Arial"/>
+          <w:i/>
+          <w:iCs/>
+          <w:szCs w:val="22"/>
+        </w:rPr>
+        <w:t xml:space="preserve"> the solution]</w:t>
       </w:r>
     </w:p>
     <w:p>
@@ -2904,7 +2573,21 @@
         <w:rPr>
           <w:rFonts w:cs="Arial"/>
         </w:rPr>
-        <w:t>Discuss the strategic benefits and long-term impact of the solution on the customer’s business. Mention any future plans or ongoing collaboration.</w:t>
+        <w:t xml:space="preserve">Discuss the strategic benefits and long-term impact of the solution on the customer’s business. Mention any </w:t>
+      </w:r>
+      <w:proofErr w:type="gramStart"/>
+      <w:r>
+        <w:rPr>
+          <w:rFonts w:cs="Arial"/>
+        </w:rPr>
+        <w:t>future plans</w:t>
+      </w:r>
+      <w:proofErr w:type="gramEnd"/>
+      <w:r>
+        <w:rPr>
+          <w:rFonts w:cs="Arial"/>
+        </w:rPr>
+        <w:t xml:space="preserve"> or ongoing collaboration.</w:t>
       </w:r>
     </w:p>
     <w:p>
@@ -2950,12 +2633,21 @@
           <w:szCs w:val="22"/>
         </w:rPr>
       </w:pPr>
-      <w:r>
-        <w:rPr>
-          <w:rFonts w:cs="Arial"/>
-          <w:szCs w:val="22"/>
-        </w:rPr>
-        <w:t xml:space="preserve">Future Plans: </w:t>
+      <w:proofErr w:type="gramStart"/>
+      <w:r>
+        <w:rPr>
+          <w:rFonts w:cs="Arial"/>
+          <w:szCs w:val="22"/>
+        </w:rPr>
+        <w:t>Future Plans</w:t>
+      </w:r>
+      <w:proofErr w:type="gramEnd"/>
+      <w:r>
+        <w:rPr>
+          <w:rFonts w:cs="Arial"/>
+          <w:szCs w:val="22"/>
+        </w:rPr>
+        <w:t xml:space="preserve">: </w:t>
       </w:r>
       <w:r>
         <w:rPr>
@@ -2964,7 +2656,27 @@
           <w:iCs/>
           <w:szCs w:val="22"/>
         </w:rPr>
-        <w:t>[Mention any future plans or upcoming projects with the customer]</w:t>
+        <w:t xml:space="preserve">[Mention any </w:t>
+      </w:r>
+      <w:proofErr w:type="gramStart"/>
+      <w:r>
+        <w:rPr>
+          <w:rFonts w:cs="Arial"/>
+          <w:i/>
+          <w:iCs/>
+          <w:szCs w:val="22"/>
+        </w:rPr>
+        <w:t>future plans</w:t>
+      </w:r>
+      <w:proofErr w:type="gramEnd"/>
+      <w:r>
+        <w:rPr>
+          <w:rFonts w:cs="Arial"/>
+          <w:i/>
+          <w:iCs/>
+          <w:szCs w:val="22"/>
+        </w:rPr>
+        <w:t xml:space="preserve"> or upcoming projects with the customer]</w:t>
       </w:r>
     </w:p>
     <w:p>
@@ -3159,7 +2871,19 @@
         <w:rPr>
           <w:rFonts w:cs="Arial"/>
         </w:rPr>
-        <w:t>Using the details above, create a short executive summary of the success snapshot that could be included in communications to sales, leadership or in newsletters. This should be a distillation of the information captured above, and should highlight the most important information relevant the success of both Qlik and the Customer</w:t>
+        <w:t xml:space="preserve">Using the details above, create a short executive summary of the success snapshot that could be included in communications to sales, leadership or in newsletters. This should be a distillation of the information captured above, and should highlight the most important information relevant the success of both </w:t>
+      </w:r>
+      <w:r>
+        <w:rPr>
+          <w:rFonts w:cs="Arial"/>
+        </w:rPr>
+        <w:t>Quiznos Analytics</w:t>
+      </w:r>
+      <w:r>
+        <w:rPr>
+          <w:rFonts w:cs="Arial"/>
+        </w:rPr>
+        <w:t xml:space="preserve"> and the Customer</w:t>
       </w:r>
     </w:p>
     <w:tbl>
@@ -3210,12 +2934,7 @@
                 </w14:textOutline>
               </w:rPr>
             </w:pPr>
-          </w:p>
-          <w:p>
-            <w:pPr>
-              <w:pStyle w:val="BasicParagraph"/>
-              <w:spacing w:line="240" w:lineRule="auto"/>
-              <w:jc w:val="both"/>
+            <w:r>
               <w:rPr>
                 <w:rStyle w:val="CopySmall"/>
                 <w:rFonts w:ascii="Arial" w:hAnsi="Arial" w:cs="Arial"/>
@@ -3231,81 +2950,10 @@
                   <w14:round/>
                 </w14:textOutline>
               </w:rPr>
-            </w:pPr>
-            <w:r>
-              <w:rPr>
-                <w:rFonts w:ascii="Arial" w:hAnsi="Arial" w:cs="Arial"/>
-                <w:noProof/>
-                <w:color w:val="FFFFFF" w:themeColor="background1"/>
-                <w:sz w:val="18"/>
-                <w:szCs w:val="18"/>
-                <w14:textOutline w14:w="9525" w14:cap="flat" w14:cmpd="sng" w14:algn="ctr">
-                  <w14:solidFill>
-                    <w14:schemeClr w14:val="bg1"/>
-                  </w14:solidFill>
-                  <w14:prstDash w14:val="solid"/>
-                  <w14:round/>
-                </w14:textOutline>
-                <w14:ligatures w14:val="standardContextual"/>
-              </w:rPr>
-              <w:drawing>
-                <wp:inline distT="0" distB="0" distL="0" distR="0" wp14:anchorId="2B1FD581" wp14:editId="7F4E9159">
-                  <wp:extent cx="722545" cy="362749"/>
-                  <wp:effectExtent l="0" t="0" r="1905" b="5715"/>
-                  <wp:docPr id="1904201716" name="Graphic 1"/>
-                  <wp:cNvGraphicFramePr>
-                    <a:graphicFrameLocks xmlns:a="http://schemas.openxmlformats.org/drawingml/2006/main" noChangeAspect="1"/>
-                  </wp:cNvGraphicFramePr>
-                  <a:graphic xmlns:a="http://schemas.openxmlformats.org/drawingml/2006/main">
-                    <a:graphicData uri="http://schemas.openxmlformats.org/drawingml/2006/picture">
-                      <pic:pic xmlns:pic="http://schemas.openxmlformats.org/drawingml/2006/picture">
-                        <pic:nvPicPr>
-                          <pic:cNvPr id="1904201716" name="Graphic 1904201716"/>
-                          <pic:cNvPicPr/>
-                        </pic:nvPicPr>
-                        <pic:blipFill rotWithShape="1">
-                          <a:blip r:embed="rId14" cstate="print">
-                            <a:extLst>
-                              <a:ext uri="{28A0092B-C50C-407E-A947-70E740481C1C}">
-                                <a14:useLocalDpi xmlns:a14="http://schemas.microsoft.com/office/drawing/2010/main" val="0"/>
-                              </a:ext>
-                              <a:ext uri="{96DAC541-7B7A-43D3-8B79-37D633B846F1}">
-                                <asvg:svgBlip xmlns:asvg="http://schemas.microsoft.com/office/drawing/2016/SVG/main" r:embed="rId15"/>
-                              </a:ext>
-                            </a:extLst>
-                          </a:blip>
-                          <a:srcRect l="10975" t="14818" r="16267" b="19426"/>
-                          <a:stretch/>
-                        </pic:blipFill>
-                        <pic:spPr bwMode="auto">
-                          <a:xfrm>
-                            <a:off x="0" y="0"/>
-                            <a:ext cx="750050" cy="376558"/>
-                          </a:xfrm>
-                          <a:prstGeom prst="rect">
-                            <a:avLst/>
-                          </a:prstGeom>
-                          <a:ln>
-                            <a:noFill/>
-                          </a:ln>
-                          <a:extLst>
-                            <a:ext uri="{53640926-AAD7-44D8-BBD7-CCE9431645EC}">
-                              <a14:shadowObscured xmlns:a14="http://schemas.microsoft.com/office/drawing/2010/main"/>
-                            </a:ext>
-                          </a:extLst>
-                        </pic:spPr>
-                      </pic:pic>
-                    </a:graphicData>
-                  </a:graphic>
-                </wp:inline>
-              </w:drawing>
-            </w:r>
-          </w:p>
-          <w:p>
-            <w:pPr>
-              <w:pStyle w:val="BasicParagraph"/>
-              <w:spacing w:line="240" w:lineRule="auto"/>
-              <w:jc w:val="both"/>
+              <w:lastRenderedPageBreak/>
+              <w:t>Quiznos Analytics</w:t>
+            </w:r>
+            <w:r>
               <w:rPr>
                 <w:rStyle w:val="CopySmall"/>
                 <w:rFonts w:ascii="Arial" w:hAnsi="Arial" w:cs="Arial"/>
@@ -3321,13 +2969,9 @@
                   <w14:round/>
                 </w14:textOutline>
               </w:rPr>
-            </w:pPr>
-          </w:p>
-          <w:p>
-            <w:pPr>
-              <w:pStyle w:val="BasicParagraph"/>
-              <w:spacing w:line="240" w:lineRule="auto"/>
-              <w:jc w:val="both"/>
+              <w:t xml:space="preserve"> </w:t>
+            </w:r>
+            <w:r>
               <w:rPr>
                 <w:rStyle w:val="CopySmall"/>
                 <w:rFonts w:ascii="Arial" w:hAnsi="Arial" w:cs="Arial"/>
@@ -3343,7 +2987,8 @@
                   <w14:round/>
                 </w14:textOutline>
               </w:rPr>
-            </w:pPr>
+              <w:t>provides data analytics.</w:t>
+            </w:r>
           </w:p>
           <w:p>
             <w:pPr>
@@ -3366,9 +3011,14 @@
                 </w14:textOutline>
               </w:rPr>
             </w:pPr>
-            <w:r>
-              <w:rPr>
-                <w:rStyle w:val="CopySmall"/>
+          </w:p>
+          <w:p>
+            <w:pPr>
+              <w:pStyle w:val="BodyText"/>
+              <w:tabs>
+                <w:tab w:val="left" w:pos="949"/>
+              </w:tabs>
+              <w:rPr>
                 <w:rFonts w:ascii="Arial" w:hAnsi="Arial" w:cs="Arial"/>
                 <w:color w:val="FFFFFF" w:themeColor="background1"/>
                 <w14:shadow w14:blurRad="38100" w14:dist="19050" w14:dir="2700000" w14:sx="100000" w14:sy="100000" w14:kx="0" w14:ky="0" w14:algn="tl">
@@ -3382,16 +3032,9 @@
                   <w14:round/>
                 </w14:textOutline>
               </w:rPr>
-              <w:t>Qlik transforms complex data landscapes into actionable insights, driving strategic business outcomes. Serving over 40,000 global customers, our portfolio leverages advanced, enterprise-grade AI/ML and pervasive data quality. We excel in data integration and governance, offering comprehensive solutions that work with diverse data sources. Intuitive and real-time analytics from Qlik uncover hidden patterns, empowering teams to address complex challenges and seize new opportunities. Our AI/ML tools, both practical and scalable, lead to better decisions, faster. As strategic partners, our platform-agnostic technology and expertise make our customers more competitive.</w:t>
-            </w:r>
-          </w:p>
-          <w:p>
-            <w:pPr>
-              <w:pStyle w:val="BasicParagraph"/>
-              <w:spacing w:line="240" w:lineRule="auto"/>
-              <w:jc w:val="both"/>
-              <w:rPr>
-                <w:rStyle w:val="CopySmall"/>
+            </w:pPr>
+            <w:r>
+              <w:rPr>
                 <w:rFonts w:ascii="Arial" w:hAnsi="Arial" w:cs="Arial"/>
                 <w:color w:val="FFFFFF" w:themeColor="background1"/>
                 <w14:shadow w14:blurRad="38100" w14:dist="19050" w14:dir="2700000" w14:sx="100000" w14:sy="100000" w14:kx="0" w14:ky="0" w14:algn="tl">
@@ -3405,52 +3048,14 @@
                   <w14:round/>
                 </w14:textOutline>
               </w:rPr>
-            </w:pPr>
-          </w:p>
-          <w:p>
-            <w:pPr>
-              <w:pStyle w:val="BodyText"/>
-              <w:tabs>
-                <w:tab w:val="left" w:pos="949"/>
-              </w:tabs>
+              <w:t>quiznosanalytics</w:t>
+            </w:r>
+            <w:r>
               <w:rPr>
                 <w:rFonts w:ascii="Arial" w:hAnsi="Arial" w:cs="Arial"/>
                 <w:color w:val="FFFFFF" w:themeColor="background1"/>
-                <w14:shadow w14:blurRad="38100" w14:dist="19050" w14:dir="2700000" w14:sx="100000" w14:sy="100000" w14:kx="0" w14:ky="0" w14:algn="tl">
-                  <w14:schemeClr w14:val="dk1">
-                    <w14:alpha w14:val="60000"/>
-                  </w14:schemeClr>
-                </w14:shadow>
-                <w14:textOutline w14:w="0" w14:cap="flat" w14:cmpd="sng" w14:algn="ctr">
-                  <w14:noFill/>
-                  <w14:prstDash w14:val="solid"/>
-                  <w14:round/>
-                </w14:textOutline>
-              </w:rPr>
-            </w:pPr>
-            <w:r>
-              <w:rPr>
-                <w:rFonts w:ascii="Arial" w:hAnsi="Arial" w:cs="Arial"/>
-                <w:color w:val="FFFFFF" w:themeColor="background1"/>
-                <w14:shadow w14:blurRad="38100" w14:dist="19050" w14:dir="2700000" w14:sx="100000" w14:sy="100000" w14:kx="0" w14:ky="0" w14:algn="tl">
-                  <w14:schemeClr w14:val="dk1">
-                    <w14:alpha w14:val="60000"/>
-                  </w14:schemeClr>
-                </w14:shadow>
-                <w14:textOutline w14:w="0" w14:cap="flat" w14:cmpd="sng" w14:algn="ctr">
-                  <w14:noFill/>
-                  <w14:prstDash w14:val="solid"/>
-                  <w14:round/>
-                </w14:textOutline>
-              </w:rPr>
-              <w:t>Q</w:t>
-            </w:r>
-            <w:r>
-              <w:rPr>
-                <w:rFonts w:ascii="Arial" w:hAnsi="Arial" w:cs="Arial"/>
-                <w:color w:val="FFFFFF" w:themeColor="background1"/>
-              </w:rPr>
-              <w:t>lik.com</w:t>
+              </w:rPr>
+              <w:t>.com</w:t>
             </w:r>
           </w:p>
         </w:tc>
@@ -3479,24 +3084,6 @@
                 </w14:textOutline>
               </w:rPr>
             </w:pPr>
-            <w:r>
-              <w:rPr>
-                <w:rStyle w:val="Footnotes"/>
-                <w:rFonts w:ascii="Arial" w:hAnsi="Arial" w:cs="Arial"/>
-                <w:color w:val="FFFFFF" w:themeColor="background1"/>
-                <w14:shadow w14:blurRad="38100" w14:dist="19050" w14:dir="2700000" w14:sx="100000" w14:sy="100000" w14:kx="0" w14:ky="0" w14:algn="tl">
-                  <w14:schemeClr w14:val="dk1">
-                    <w14:alpha w14:val="60000"/>
-                  </w14:schemeClr>
-                </w14:shadow>
-                <w14:textOutline w14:w="0" w14:cap="flat" w14:cmpd="sng" w14:algn="ctr">
-                  <w14:noFill/>
-                  <w14:prstDash w14:val="solid"/>
-                  <w14:round/>
-                </w14:textOutline>
-              </w:rPr>
-              <w:t>© 2024 QlikTech International AB. All rights reserved. All company and/or product names may be trade names, trademarks and/or registered trademarks of the respective owners with which they are associated. For the full list of Qlik trademarks please visit: https://www.qlik.com/us/legal/trademarks</w:t>
-            </w:r>
           </w:p>
         </w:tc>
       </w:tr>
@@ -3545,7 +3132,7 @@
                     <pic:cNvPicPr/>
                   </pic:nvPicPr>
                   <pic:blipFill>
-                    <a:blip r:embed="rId16">
+                    <a:blip r:embed="rId11">
                       <a:extLst>
                         <a:ext uri="{28A0092B-C50C-407E-A947-70E740481C1C}">
                           <a14:useLocalDpi xmlns:a14="http://schemas.microsoft.com/office/drawing/2010/main" val="0"/>
@@ -3665,10 +3252,10 @@
       </w:r>
     </w:p>
     <w:sectPr>
-      <w:headerReference w:type="default" r:id="rId17"/>
-      <w:footerReference w:type="even" r:id="rId18"/>
-      <w:footerReference w:type="default" r:id="rId19"/>
-      <w:footerReference w:type="first" r:id="rId20"/>
+      <w:headerReference w:type="default" r:id="rId12"/>
+      <w:footerReference w:type="even" r:id="rId13"/>
+      <w:footerReference w:type="default" r:id="rId14"/>
+      <w:footerReference w:type="first" r:id="rId15"/>
       <w:pgSz w:w="12240" w:h="15840"/>
       <w:pgMar w:top="1440" w:right="1080" w:bottom="1440" w:left="1080" w:header="720" w:footer="720" w:gutter="0"/>
       <w:cols w:space="720"/>
@@ -3680,7 +3267,7 @@
 </file>
 
 <file path=word/endnotes.xml><?xml version="1.0" encoding="utf-8"?>
-<w:endnotes xmlns:wpc="http://schemas.microsoft.com/office/word/2010/wordprocessingCanvas" xmlns:cx="http://schemas.microsoft.com/office/drawing/2014/chartex" xmlns:cx1="http://schemas.microsoft.com/office/drawing/2015/9/8/chartex" xmlns:cx2="http://schemas.microsoft.com/office/drawing/2015/10/21/chartex" xmlns:cx3="http://schemas.microsoft.com/office/drawing/2016/5/9/chartex" xmlns:cx4="http://schemas.microsoft.com/office/drawing/2016/5/10/chartex" xmlns:cx5="http://schemas.microsoft.com/office/drawing/2016/5/11/chartex" xmlns:cx6="http://schemas.microsoft.com/office/drawing/2016/5/12/chartex" xmlns:cx7="http://schemas.microsoft.com/office/drawing/2016/5/13/chartex" xmlns:cx8="http://schemas.microsoft.com/office/drawing/2016/5/14/chartex" xmlns:mc="http://schemas.openxmlformats.org/markup-compatibility/2006" xmlns:aink="http://schemas.microsoft.com/office/drawing/2016/ink" xmlns:am3d="http://schemas.microsoft.com/office/drawing/2017/model3d" xmlns:o="urn:schemas-microsoft-com:office:office" xmlns:oel="http://schemas.microsoft.com/office/2019/extlst" xmlns:r="http://schemas.openxmlformats.org/officeDocument/2006/relationships" xmlns:m="http://schemas.openxmlformats.org/officeDocument/2006/math" xmlns:v="urn:schemas-microsoft-com:vml" xmlns:wp14="http://schemas.microsoft.com/office/word/2010/wordprocessingDrawing" xmlns:wp="http://schemas.openxmlformats.org/drawingml/2006/wordprocessingDrawing" xmlns:w10="urn:schemas-microsoft-com:office:word" xmlns:w="http://schemas.openxmlformats.org/wordprocessingml/2006/main" xmlns:w14="http://schemas.microsoft.com/office/word/2010/wordml" xmlns:w15="http://schemas.microsoft.com/office/word/2012/wordml" xmlns:w16cex="http://schemas.microsoft.com/office/word/2018/wordml/cex" xmlns:w16cid="http://schemas.microsoft.com/office/word/2016/wordml/cid" xmlns:w16="http://schemas.microsoft.com/office/word/2018/wordml" xmlns:w16sdtdh="http://schemas.microsoft.com/office/word/2020/wordml/sdtdatahash" xmlns:w16se="http://schemas.microsoft.com/office/word/2015/wordml/symex" xmlns:wpg="http://schemas.microsoft.com/office/word/2010/wordprocessingGroup" xmlns:wpi="http://schemas.microsoft.com/office/word/2010/wordprocessingInk" xmlns:wne="http://schemas.microsoft.com/office/word/2006/wordml" xmlns:wps="http://schemas.microsoft.com/office/word/2010/wordprocessingShape" mc:Ignorable="w14 w15 w16se w16cid w16 w16cex w16sdtdh wp14">
+<w:endnotes xmlns:wpc="http://schemas.microsoft.com/office/word/2010/wordprocessingCanvas" xmlns:cx="http://schemas.microsoft.com/office/drawing/2014/chartex" xmlns:cx1="http://schemas.microsoft.com/office/drawing/2015/9/8/chartex" xmlns:cx2="http://schemas.microsoft.com/office/drawing/2015/10/21/chartex" xmlns:cx3="http://schemas.microsoft.com/office/drawing/2016/5/9/chartex" xmlns:cx4="http://schemas.microsoft.com/office/drawing/2016/5/10/chartex" xmlns:cx5="http://schemas.microsoft.com/office/drawing/2016/5/11/chartex" xmlns:cx6="http://schemas.microsoft.com/office/drawing/2016/5/12/chartex" xmlns:cx7="http://schemas.microsoft.com/office/drawing/2016/5/13/chartex" xmlns:cx8="http://schemas.microsoft.com/office/drawing/2016/5/14/chartex" xmlns:mc="http://schemas.openxmlformats.org/markup-compatibility/2006" xmlns:aink="http://schemas.microsoft.com/office/drawing/2016/ink" xmlns:am3d="http://schemas.microsoft.com/office/drawing/2017/model3d" xmlns:o="urn:schemas-microsoft-com:office:office" xmlns:oel="http://schemas.microsoft.com/office/2019/extlst" xmlns:r="http://schemas.openxmlformats.org/officeDocument/2006/relationships" xmlns:m="http://schemas.openxmlformats.org/officeDocument/2006/math" xmlns:v="urn:schemas-microsoft-com:vml" xmlns:wp14="http://schemas.microsoft.com/office/word/2010/wordprocessingDrawing" xmlns:wp="http://schemas.openxmlformats.org/drawingml/2006/wordprocessingDrawing" xmlns:w10="urn:schemas-microsoft-com:office:word" xmlns:w="http://schemas.openxmlformats.org/wordprocessingml/2006/main" xmlns:w14="http://schemas.microsoft.com/office/word/2010/wordml" xmlns:w15="http://schemas.microsoft.com/office/word/2012/wordml" xmlns:w16cex="http://schemas.microsoft.com/office/word/2018/wordml/cex" xmlns:w16cid="http://schemas.microsoft.com/office/word/2016/wordml/cid" xmlns:w16="http://schemas.microsoft.com/office/word/2018/wordml" xmlns:w16du="http://schemas.microsoft.com/office/word/2023/wordml/word16du" xmlns:w16sdtdh="http://schemas.microsoft.com/office/word/2020/wordml/sdtdatahash" xmlns:w16sdtfl="http://schemas.microsoft.com/office/word/2024/wordml/sdtformatlock" xmlns:w16se="http://schemas.microsoft.com/office/word/2015/wordml/symex" xmlns:wpg="http://schemas.microsoft.com/office/word/2010/wordprocessingGroup" xmlns:wpi="http://schemas.microsoft.com/office/word/2010/wordprocessingInk" xmlns:wne="http://schemas.microsoft.com/office/word/2006/wordml" xmlns:wps="http://schemas.microsoft.com/office/word/2010/wordprocessingShape" mc:Ignorable="w14 w15 w16se w16cid w16 w16cex w16sdtdh w16sdtfl w16du wp14">
   <w:endnote w:type="separator" w:id="-1">
     <w:p>
       <w:r>
@@ -3699,7 +3286,7 @@
 </file>
 
 <file path=word/footer1.xml><?xml version="1.0" encoding="utf-8"?>
-<w:ftr xmlns:wpc="http://schemas.microsoft.com/office/word/2010/wordprocessingCanvas" xmlns:cx="http://schemas.microsoft.com/office/drawing/2014/chartex" xmlns:cx1="http://schemas.microsoft.com/office/drawing/2015/9/8/chartex" xmlns:cx2="http://schemas.microsoft.com/office/drawing/2015/10/21/chartex" xmlns:cx3="http://schemas.microsoft.com/office/drawing/2016/5/9/chartex" xmlns:cx4="http://schemas.microsoft.com/office/drawing/2016/5/10/chartex" xmlns:cx5="http://schemas.microsoft.com/office/drawing/2016/5/11/chartex" xmlns:cx6="http://schemas.microsoft.com/office/drawing/2016/5/12/chartex" xmlns:cx7="http://schemas.microsoft.com/office/drawing/2016/5/13/chartex" xmlns:cx8="http://schemas.microsoft.com/office/drawing/2016/5/14/chartex" xmlns:mc="http://schemas.openxmlformats.org/markup-compatibility/2006" xmlns:aink="http://schemas.microsoft.com/office/drawing/2016/ink" xmlns:am3d="http://schemas.microsoft.com/office/drawing/2017/model3d" xmlns:o="urn:schemas-microsoft-com:office:office" xmlns:oel="http://schemas.microsoft.com/office/2019/extlst" xmlns:r="http://schemas.openxmlformats.org/officeDocument/2006/relationships" xmlns:m="http://schemas.openxmlformats.org/officeDocument/2006/math" xmlns:v="urn:schemas-microsoft-com:vml" xmlns:wp14="http://schemas.microsoft.com/office/word/2010/wordprocessingDrawing" xmlns:wp="http://schemas.openxmlformats.org/drawingml/2006/wordprocessingDrawing" xmlns:w10="urn:schemas-microsoft-com:office:word" xmlns:w="http://schemas.openxmlformats.org/wordprocessingml/2006/main" xmlns:w14="http://schemas.microsoft.com/office/word/2010/wordml" xmlns:w15="http://schemas.microsoft.com/office/word/2012/wordml" xmlns:w16cex="http://schemas.microsoft.com/office/word/2018/wordml/cex" xmlns:w16cid="http://schemas.microsoft.com/office/word/2016/wordml/cid" xmlns:w16="http://schemas.microsoft.com/office/word/2018/wordml" xmlns:w16sdtdh="http://schemas.microsoft.com/office/word/2020/wordml/sdtdatahash" xmlns:w16se="http://schemas.microsoft.com/office/word/2015/wordml/symex" xmlns:wpg="http://schemas.microsoft.com/office/word/2010/wordprocessingGroup" xmlns:wpi="http://schemas.microsoft.com/office/word/2010/wordprocessingInk" xmlns:wne="http://schemas.microsoft.com/office/word/2006/wordml" xmlns:wps="http://schemas.microsoft.com/office/word/2010/wordprocessingShape" mc:Ignorable="w14 w15 w16se w16cid w16 w16cex w16sdtdh wp14">
+<w:ftr xmlns:wpc="http://schemas.microsoft.com/office/word/2010/wordprocessingCanvas" xmlns:cx="http://schemas.microsoft.com/office/drawing/2014/chartex" xmlns:cx1="http://schemas.microsoft.com/office/drawing/2015/9/8/chartex" xmlns:cx2="http://schemas.microsoft.com/office/drawing/2015/10/21/chartex" xmlns:cx3="http://schemas.microsoft.com/office/drawing/2016/5/9/chartex" xmlns:cx4="http://schemas.microsoft.com/office/drawing/2016/5/10/chartex" xmlns:cx5="http://schemas.microsoft.com/office/drawing/2016/5/11/chartex" xmlns:cx6="http://schemas.microsoft.com/office/drawing/2016/5/12/chartex" xmlns:cx7="http://schemas.microsoft.com/office/drawing/2016/5/13/chartex" xmlns:cx8="http://schemas.microsoft.com/office/drawing/2016/5/14/chartex" xmlns:mc="http://schemas.openxmlformats.org/markup-compatibility/2006" xmlns:aink="http://schemas.microsoft.com/office/drawing/2016/ink" xmlns:am3d="http://schemas.microsoft.com/office/drawing/2017/model3d" xmlns:o="urn:schemas-microsoft-com:office:office" xmlns:oel="http://schemas.microsoft.com/office/2019/extlst" xmlns:r="http://schemas.openxmlformats.org/officeDocument/2006/relationships" xmlns:m="http://schemas.openxmlformats.org/officeDocument/2006/math" xmlns:v="urn:schemas-microsoft-com:vml" xmlns:wp14="http://schemas.microsoft.com/office/word/2010/wordprocessingDrawing" xmlns:wp="http://schemas.openxmlformats.org/drawingml/2006/wordprocessingDrawing" xmlns:w10="urn:schemas-microsoft-com:office:word" xmlns:w="http://schemas.openxmlformats.org/wordprocessingml/2006/main" xmlns:w14="http://schemas.microsoft.com/office/word/2010/wordml" xmlns:w15="http://schemas.microsoft.com/office/word/2012/wordml" xmlns:w16cex="http://schemas.microsoft.com/office/word/2018/wordml/cex" xmlns:w16cid="http://schemas.microsoft.com/office/word/2016/wordml/cid" xmlns:w16="http://schemas.microsoft.com/office/word/2018/wordml" xmlns:w16du="http://schemas.microsoft.com/office/word/2023/wordml/word16du" xmlns:w16sdtdh="http://schemas.microsoft.com/office/word/2020/wordml/sdtdatahash" xmlns:w16sdtfl="http://schemas.microsoft.com/office/word/2024/wordml/sdtformatlock" xmlns:w16se="http://schemas.microsoft.com/office/word/2015/wordml/symex" xmlns:wpg="http://schemas.microsoft.com/office/word/2010/wordprocessingGroup" xmlns:wpi="http://schemas.microsoft.com/office/word/2010/wordprocessingInk" xmlns:wne="http://schemas.microsoft.com/office/word/2006/wordml" xmlns:wps="http://schemas.microsoft.com/office/word/2010/wordprocessingShape" mc:Ignorable="w14 w15 w16se w16cid w16 w16cex w16sdtdh w16sdtfl w16du wp14">
   <w:sdt>
     <w:sdtPr>
       <w:rPr>
@@ -3751,7 +3338,7 @@
 </file>
 
 <file path=word/footer2.xml><?xml version="1.0" encoding="utf-8"?>
-<w:ftr xmlns:wpc="http://schemas.microsoft.com/office/word/2010/wordprocessingCanvas" xmlns:cx="http://schemas.microsoft.com/office/drawing/2014/chartex" xmlns:cx1="http://schemas.microsoft.com/office/drawing/2015/9/8/chartex" xmlns:cx2="http://schemas.microsoft.com/office/drawing/2015/10/21/chartex" xmlns:cx3="http://schemas.microsoft.com/office/drawing/2016/5/9/chartex" xmlns:cx4="http://schemas.microsoft.com/office/drawing/2016/5/10/chartex" xmlns:cx5="http://schemas.microsoft.com/office/drawing/2016/5/11/chartex" xmlns:cx6="http://schemas.microsoft.com/office/drawing/2016/5/12/chartex" xmlns:cx7="http://schemas.microsoft.com/office/drawing/2016/5/13/chartex" xmlns:cx8="http://schemas.microsoft.com/office/drawing/2016/5/14/chartex" xmlns:mc="http://schemas.openxmlformats.org/markup-compatibility/2006" xmlns:aink="http://schemas.microsoft.com/office/drawing/2016/ink" xmlns:am3d="http://schemas.microsoft.com/office/drawing/2017/model3d" xmlns:o="urn:schemas-microsoft-com:office:office" xmlns:oel="http://schemas.microsoft.com/office/2019/extlst" xmlns:r="http://schemas.openxmlformats.org/officeDocument/2006/relationships" xmlns:m="http://schemas.openxmlformats.org/officeDocument/2006/math" xmlns:v="urn:schemas-microsoft-com:vml" xmlns:wp14="http://schemas.microsoft.com/office/word/2010/wordprocessingDrawing" xmlns:wp="http://schemas.openxmlformats.org/drawingml/2006/wordprocessingDrawing" xmlns:w10="urn:schemas-microsoft-com:office:word" xmlns:w="http://schemas.openxmlformats.org/wordprocessingml/2006/main" xmlns:w14="http://schemas.microsoft.com/office/word/2010/wordml" xmlns:w15="http://schemas.microsoft.com/office/word/2012/wordml" xmlns:w16cex="http://schemas.microsoft.com/office/word/2018/wordml/cex" xmlns:w16cid="http://schemas.microsoft.com/office/word/2016/wordml/cid" xmlns:w16="http://schemas.microsoft.com/office/word/2018/wordml" xmlns:w16sdtdh="http://schemas.microsoft.com/office/word/2020/wordml/sdtdatahash" xmlns:w16se="http://schemas.microsoft.com/office/word/2015/wordml/symex" xmlns:wpg="http://schemas.microsoft.com/office/word/2010/wordprocessingGroup" xmlns:wpi="http://schemas.microsoft.com/office/word/2010/wordprocessingInk" xmlns:wne="http://schemas.microsoft.com/office/word/2006/wordml" xmlns:wps="http://schemas.microsoft.com/office/word/2010/wordprocessingShape" mc:Ignorable="w14 w15 w16se w16cid w16 w16cex w16sdtdh wp14">
+<w:ftr xmlns:wpc="http://schemas.microsoft.com/office/word/2010/wordprocessingCanvas" xmlns:cx="http://schemas.microsoft.com/office/drawing/2014/chartex" xmlns:cx1="http://schemas.microsoft.com/office/drawing/2015/9/8/chartex" xmlns:cx2="http://schemas.microsoft.com/office/drawing/2015/10/21/chartex" xmlns:cx3="http://schemas.microsoft.com/office/drawing/2016/5/9/chartex" xmlns:cx4="http://schemas.microsoft.com/office/drawing/2016/5/10/chartex" xmlns:cx5="http://schemas.microsoft.com/office/drawing/2016/5/11/chartex" xmlns:cx6="http://schemas.microsoft.com/office/drawing/2016/5/12/chartex" xmlns:cx7="http://schemas.microsoft.com/office/drawing/2016/5/13/chartex" xmlns:cx8="http://schemas.microsoft.com/office/drawing/2016/5/14/chartex" xmlns:mc="http://schemas.openxmlformats.org/markup-compatibility/2006" xmlns:aink="http://schemas.microsoft.com/office/drawing/2016/ink" xmlns:am3d="http://schemas.microsoft.com/office/drawing/2017/model3d" xmlns:o="urn:schemas-microsoft-com:office:office" xmlns:oel="http://schemas.microsoft.com/office/2019/extlst" xmlns:r="http://schemas.openxmlformats.org/officeDocument/2006/relationships" xmlns:m="http://schemas.openxmlformats.org/officeDocument/2006/math" xmlns:v="urn:schemas-microsoft-com:vml" xmlns:wp14="http://schemas.microsoft.com/office/word/2010/wordprocessingDrawing" xmlns:wp="http://schemas.openxmlformats.org/drawingml/2006/wordprocessingDrawing" xmlns:w10="urn:schemas-microsoft-com:office:word" xmlns:w="http://schemas.openxmlformats.org/wordprocessingml/2006/main" xmlns:w14="http://schemas.microsoft.com/office/word/2010/wordml" xmlns:w15="http://schemas.microsoft.com/office/word/2012/wordml" xmlns:w16cex="http://schemas.microsoft.com/office/word/2018/wordml/cex" xmlns:w16cid="http://schemas.microsoft.com/office/word/2016/wordml/cid" xmlns:w16="http://schemas.microsoft.com/office/word/2018/wordml" xmlns:w16du="http://schemas.microsoft.com/office/word/2023/wordml/word16du" xmlns:w16sdtdh="http://schemas.microsoft.com/office/word/2020/wordml/sdtdatahash" xmlns:w16sdtfl="http://schemas.microsoft.com/office/word/2024/wordml/sdtformatlock" xmlns:w16se="http://schemas.microsoft.com/office/word/2015/wordml/symex" xmlns:wpg="http://schemas.microsoft.com/office/word/2010/wordprocessingGroup" xmlns:wpi="http://schemas.microsoft.com/office/word/2010/wordprocessingInk" xmlns:wne="http://schemas.microsoft.com/office/word/2006/wordml" xmlns:wps="http://schemas.microsoft.com/office/word/2010/wordprocessingShape" mc:Ignorable="w14 w15 w16se w16cid w16 w16cex w16sdtdh w16sdtfl w16du wp14">
   <w:sdt>
     <w:sdtPr>
       <w:rPr>
@@ -3838,7 +3425,7 @@
         <w:sz w:val="18"/>
         <w:szCs w:val="16"/>
       </w:rPr>
-      <w:t xml:space="preserve">Prepared By: [Consultant Name]                   </w:t>
+      <w:t>Prepared By: [Consultant Name]</w:t>
     </w:r>
     <w:r>
       <w:rPr>
@@ -3849,14 +3436,33 @@
         <w:szCs w:val="16"/>
       </w:rPr>
       <w:tab/>
-      <w:t xml:space="preserve">                                                                             Date: [Prepared Date]</w:t>
+    </w:r>
+    <w:r>
+      <w:rPr>
+        <w:rFonts w:cs="Times New Roman (Body CS)"/>
+        <w:color w:val="545659" w:themeColor="text2"/>
+        <w:position w:val="6"/>
+        <w:sz w:val="18"/>
+        <w:szCs w:val="16"/>
+      </w:rPr>
+      <w:tab/>
+    </w:r>
+    <w:r>
+      <w:rPr>
+        <w:rFonts w:cs="Times New Roman (Body CS)"/>
+        <w:color w:val="545659" w:themeColor="text2"/>
+        <w:position w:val="6"/>
+        <w:sz w:val="18"/>
+        <w:szCs w:val="16"/>
+      </w:rPr>
+      <w:t>Date: [Prepared Date]</w:t>
     </w:r>
   </w:p>
 </w:ftr>
 </file>
 
 <file path=word/footer3.xml><?xml version="1.0" encoding="utf-8"?>
-<w:ftr xmlns:wpc="http://schemas.microsoft.com/office/word/2010/wordprocessingCanvas" xmlns:cx="http://schemas.microsoft.com/office/drawing/2014/chartex" xmlns:cx1="http://schemas.microsoft.com/office/drawing/2015/9/8/chartex" xmlns:cx2="http://schemas.microsoft.com/office/drawing/2015/10/21/chartex" xmlns:cx3="http://schemas.microsoft.com/office/drawing/2016/5/9/chartex" xmlns:cx4="http://schemas.microsoft.com/office/drawing/2016/5/10/chartex" xmlns:cx5="http://schemas.microsoft.com/office/drawing/2016/5/11/chartex" xmlns:cx6="http://schemas.microsoft.com/office/drawing/2016/5/12/chartex" xmlns:cx7="http://schemas.microsoft.com/office/drawing/2016/5/13/chartex" xmlns:cx8="http://schemas.microsoft.com/office/drawing/2016/5/14/chartex" xmlns:mc="http://schemas.openxmlformats.org/markup-compatibility/2006" xmlns:aink="http://schemas.microsoft.com/office/drawing/2016/ink" xmlns:am3d="http://schemas.microsoft.com/office/drawing/2017/model3d" xmlns:o="urn:schemas-microsoft-com:office:office" xmlns:oel="http://schemas.microsoft.com/office/2019/extlst" xmlns:r="http://schemas.openxmlformats.org/officeDocument/2006/relationships" xmlns:m="http://schemas.openxmlformats.org/officeDocument/2006/math" xmlns:v="urn:schemas-microsoft-com:vml" xmlns:wp14="http://schemas.microsoft.com/office/word/2010/wordprocessingDrawing" xmlns:wp="http://schemas.openxmlformats.org/drawingml/2006/wordprocessingDrawing" xmlns:w10="urn:schemas-microsoft-com:office:word" xmlns:w="http://schemas.openxmlformats.org/wordprocessingml/2006/main" xmlns:w14="http://schemas.microsoft.com/office/word/2010/wordml" xmlns:w15="http://schemas.microsoft.com/office/word/2012/wordml" xmlns:w16cex="http://schemas.microsoft.com/office/word/2018/wordml/cex" xmlns:w16cid="http://schemas.microsoft.com/office/word/2016/wordml/cid" xmlns:w16="http://schemas.microsoft.com/office/word/2018/wordml" xmlns:w16sdtdh="http://schemas.microsoft.com/office/word/2020/wordml/sdtdatahash" xmlns:w16se="http://schemas.microsoft.com/office/word/2015/wordml/symex" xmlns:wpg="http://schemas.microsoft.com/office/word/2010/wordprocessingGroup" xmlns:wpi="http://schemas.microsoft.com/office/word/2010/wordprocessingInk" xmlns:wne="http://schemas.microsoft.com/office/word/2006/wordml" xmlns:wps="http://schemas.microsoft.com/office/word/2010/wordprocessingShape" mc:Ignorable="w14 w15 w16se w16cid w16 w16cex w16sdtdh wp14">
+<w:ftr xmlns:wpc="http://schemas.microsoft.com/office/word/2010/wordprocessingCanvas" xmlns:cx="http://schemas.microsoft.com/office/drawing/2014/chartex" xmlns:cx1="http://schemas.microsoft.com/office/drawing/2015/9/8/chartex" xmlns:cx2="http://schemas.microsoft.com/office/drawing/2015/10/21/chartex" xmlns:cx3="http://schemas.microsoft.com/office/drawing/2016/5/9/chartex" xmlns:cx4="http://schemas.microsoft.com/office/drawing/2016/5/10/chartex" xmlns:cx5="http://schemas.microsoft.com/office/drawing/2016/5/11/chartex" xmlns:cx6="http://schemas.microsoft.com/office/drawing/2016/5/12/chartex" xmlns:cx7="http://schemas.microsoft.com/office/drawing/2016/5/13/chartex" xmlns:cx8="http://schemas.microsoft.com/office/drawing/2016/5/14/chartex" xmlns:mc="http://schemas.openxmlformats.org/markup-compatibility/2006" xmlns:aink="http://schemas.microsoft.com/office/drawing/2016/ink" xmlns:am3d="http://schemas.microsoft.com/office/drawing/2017/model3d" xmlns:o="urn:schemas-microsoft-com:office:office" xmlns:oel="http://schemas.microsoft.com/office/2019/extlst" xmlns:r="http://schemas.openxmlformats.org/officeDocument/2006/relationships" xmlns:m="http://schemas.openxmlformats.org/officeDocument/2006/math" xmlns:v="urn:schemas-microsoft-com:vml" xmlns:wp14="http://schemas.microsoft.com/office/word/2010/wordprocessingDrawing" xmlns:wp="http://schemas.openxmlformats.org/drawingml/2006/wordprocessingDrawing" xmlns:w10="urn:schemas-microsoft-com:office:word" xmlns:w="http://schemas.openxmlformats.org/wordprocessingml/2006/main" xmlns:w14="http://schemas.microsoft.com/office/word/2010/wordml" xmlns:w15="http://schemas.microsoft.com/office/word/2012/wordml" xmlns:w16cex="http://schemas.microsoft.com/office/word/2018/wordml/cex" xmlns:w16cid="http://schemas.microsoft.com/office/word/2016/wordml/cid" xmlns:w16="http://schemas.microsoft.com/office/word/2018/wordml" xmlns:w16du="http://schemas.microsoft.com/office/word/2023/wordml/word16du" xmlns:w16sdtdh="http://schemas.microsoft.com/office/word/2020/wordml/sdtdatahash" xmlns:w16sdtfl="http://schemas.microsoft.com/office/word/2024/wordml/sdtformatlock" xmlns:w16se="http://schemas.microsoft.com/office/word/2015/wordml/symex" xmlns:wpg="http://schemas.microsoft.com/office/word/2010/wordprocessingGroup" xmlns:wpi="http://schemas.microsoft.com/office/word/2010/wordprocessingInk" xmlns:wne="http://schemas.microsoft.com/office/word/2006/wordml" xmlns:wps="http://schemas.microsoft.com/office/word/2010/wordprocessingShape" mc:Ignorable="w14 w15 w16se w16cid w16 w16cex w16sdtdh w16sdtfl w16du wp14">
   <w:p>
     <w:pPr>
       <w:pStyle w:val="Footer"/>
@@ -3870,7 +3476,15 @@
         <w:spacing w:val="20"/>
         <w:position w:val="6"/>
       </w:rPr>
-      <w:t>qlik.com</w:t>
+      <w:t>quiznosanalytics</w:t>
+    </w:r>
+    <w:r>
+      <w:rPr>
+        <w:rFonts w:cs="Times New Roman (Body CS)"/>
+        <w:spacing w:val="20"/>
+        <w:position w:val="6"/>
+      </w:rPr>
+      <w:t>.com</w:t>
     </w:r>
     <w:r>
       <w:tab/>
@@ -3883,7 +3497,7 @@
 </file>
 
 <file path=word/footnotes.xml><?xml version="1.0" encoding="utf-8"?>
-<w:footnotes xmlns:wpc="http://schemas.microsoft.com/office/word/2010/wordprocessingCanvas" xmlns:cx="http://schemas.microsoft.com/office/drawing/2014/chartex" xmlns:cx1="http://schemas.microsoft.com/office/drawing/2015/9/8/chartex" xmlns:cx2="http://schemas.microsoft.com/office/drawing/2015/10/21/chartex" xmlns:cx3="http://schemas.microsoft.com/office/drawing/2016/5/9/chartex" xmlns:cx4="http://schemas.microsoft.com/office/drawing/2016/5/10/chartex" xmlns:cx5="http://schemas.microsoft.com/office/drawing/2016/5/11/chartex" xmlns:cx6="http://schemas.microsoft.com/office/drawing/2016/5/12/chartex" xmlns:cx7="http://schemas.microsoft.com/office/drawing/2016/5/13/chartex" xmlns:cx8="http://schemas.microsoft.com/office/drawing/2016/5/14/chartex" xmlns:mc="http://schemas.openxmlformats.org/markup-compatibility/2006" xmlns:aink="http://schemas.microsoft.com/office/drawing/2016/ink" xmlns:am3d="http://schemas.microsoft.com/office/drawing/2017/model3d" xmlns:o="urn:schemas-microsoft-com:office:office" xmlns:oel="http://schemas.microsoft.com/office/2019/extlst" xmlns:r="http://schemas.openxmlformats.org/officeDocument/2006/relationships" xmlns:m="http://schemas.openxmlformats.org/officeDocument/2006/math" xmlns:v="urn:schemas-microsoft-com:vml" xmlns:wp14="http://schemas.microsoft.com/office/word/2010/wordprocessingDrawing" xmlns:wp="http://schemas.openxmlformats.org/drawingml/2006/wordprocessingDrawing" xmlns:w10="urn:schemas-microsoft-com:office:word" xmlns:w="http://schemas.openxmlformats.org/wordprocessingml/2006/main" xmlns:w14="http://schemas.microsoft.com/office/word/2010/wordml" xmlns:w15="http://schemas.microsoft.com/office/word/2012/wordml" xmlns:w16cex="http://schemas.microsoft.com/office/word/2018/wordml/cex" xmlns:w16cid="http://schemas.microsoft.com/office/word/2016/wordml/cid" xmlns:w16="http://schemas.microsoft.com/office/word/2018/wordml" xmlns:w16sdtdh="http://schemas.microsoft.com/office/word/2020/wordml/sdtdatahash" xmlns:w16se="http://schemas.microsoft.com/office/word/2015/wordml/symex" xmlns:wpg="http://schemas.microsoft.com/office/word/2010/wordprocessingGroup" xmlns:wpi="http://schemas.microsoft.com/office/word/2010/wordprocessingInk" xmlns:wne="http://schemas.microsoft.com/office/word/2006/wordml" xmlns:wps="http://schemas.microsoft.com/office/word/2010/wordprocessingShape" mc:Ignorable="w14 w15 w16se w16cid w16 w16cex w16sdtdh wp14">
+<w:footnotes xmlns:wpc="http://schemas.microsoft.com/office/word/2010/wordprocessingCanvas" xmlns:cx="http://schemas.microsoft.com/office/drawing/2014/chartex" xmlns:cx1="http://schemas.microsoft.com/office/drawing/2015/9/8/chartex" xmlns:cx2="http://schemas.microsoft.com/office/drawing/2015/10/21/chartex" xmlns:cx3="http://schemas.microsoft.com/office/drawing/2016/5/9/chartex" xmlns:cx4="http://schemas.microsoft.com/office/drawing/2016/5/10/chartex" xmlns:cx5="http://schemas.microsoft.com/office/drawing/2016/5/11/chartex" xmlns:cx6="http://schemas.microsoft.com/office/drawing/2016/5/12/chartex" xmlns:cx7="http://schemas.microsoft.com/office/drawing/2016/5/13/chartex" xmlns:cx8="http://schemas.microsoft.com/office/drawing/2016/5/14/chartex" xmlns:mc="http://schemas.openxmlformats.org/markup-compatibility/2006" xmlns:aink="http://schemas.microsoft.com/office/drawing/2016/ink" xmlns:am3d="http://schemas.microsoft.com/office/drawing/2017/model3d" xmlns:o="urn:schemas-microsoft-com:office:office" xmlns:oel="http://schemas.microsoft.com/office/2019/extlst" xmlns:r="http://schemas.openxmlformats.org/officeDocument/2006/relationships" xmlns:m="http://schemas.openxmlformats.org/officeDocument/2006/math" xmlns:v="urn:schemas-microsoft-com:vml" xmlns:wp14="http://schemas.microsoft.com/office/word/2010/wordprocessingDrawing" xmlns:wp="http://schemas.openxmlformats.org/drawingml/2006/wordprocessingDrawing" xmlns:w10="urn:schemas-microsoft-com:office:word" xmlns:w="http://schemas.openxmlformats.org/wordprocessingml/2006/main" xmlns:w14="http://schemas.microsoft.com/office/word/2010/wordml" xmlns:w15="http://schemas.microsoft.com/office/word/2012/wordml" xmlns:w16cex="http://schemas.microsoft.com/office/word/2018/wordml/cex" xmlns:w16cid="http://schemas.microsoft.com/office/word/2016/wordml/cid" xmlns:w16="http://schemas.microsoft.com/office/word/2018/wordml" xmlns:w16du="http://schemas.microsoft.com/office/word/2023/wordml/word16du" xmlns:w16sdtdh="http://schemas.microsoft.com/office/word/2020/wordml/sdtdatahash" xmlns:w16sdtfl="http://schemas.microsoft.com/office/word/2024/wordml/sdtformatlock" xmlns:w16se="http://schemas.microsoft.com/office/word/2015/wordml/symex" xmlns:wpg="http://schemas.microsoft.com/office/word/2010/wordprocessingGroup" xmlns:wpi="http://schemas.microsoft.com/office/word/2010/wordprocessingInk" xmlns:wne="http://schemas.microsoft.com/office/word/2006/wordml" xmlns:wps="http://schemas.microsoft.com/office/word/2010/wordprocessingShape" mc:Ignorable="w14 w15 w16se w16cid w16 w16cex w16sdtdh w16sdtfl w16du wp14">
   <w:footnote w:type="separator" w:id="-1">
     <w:p>
       <w:r>
@@ -3902,7 +3516,7 @@
 </file>
 
 <file path=word/header1.xml><?xml version="1.0" encoding="utf-8"?>
-<w:hdr xmlns:wpc="http://schemas.microsoft.com/office/word/2010/wordprocessingCanvas" xmlns:cx="http://schemas.microsoft.com/office/drawing/2014/chartex" xmlns:cx1="http://schemas.microsoft.com/office/drawing/2015/9/8/chartex" xmlns:cx2="http://schemas.microsoft.com/office/drawing/2015/10/21/chartex" xmlns:cx3="http://schemas.microsoft.com/office/drawing/2016/5/9/chartex" xmlns:cx4="http://schemas.microsoft.com/office/drawing/2016/5/10/chartex" xmlns:cx5="http://schemas.microsoft.com/office/drawing/2016/5/11/chartex" xmlns:cx6="http://schemas.microsoft.com/office/drawing/2016/5/12/chartex" xmlns:cx7="http://schemas.microsoft.com/office/drawing/2016/5/13/chartex" xmlns:cx8="http://schemas.microsoft.com/office/drawing/2016/5/14/chartex" xmlns:mc="http://schemas.openxmlformats.org/markup-compatibility/2006" xmlns:aink="http://schemas.microsoft.com/office/drawing/2016/ink" xmlns:am3d="http://schemas.microsoft.com/office/drawing/2017/model3d" xmlns:o="urn:schemas-microsoft-com:office:office" xmlns:oel="http://schemas.microsoft.com/office/2019/extlst" xmlns:r="http://schemas.openxmlformats.org/officeDocument/2006/relationships" xmlns:m="http://schemas.openxmlformats.org/officeDocument/2006/math" xmlns:v="urn:schemas-microsoft-com:vml" xmlns:wp14="http://schemas.microsoft.com/office/word/2010/wordprocessingDrawing" xmlns:wp="http://schemas.openxmlformats.org/drawingml/2006/wordprocessingDrawing" xmlns:w10="urn:schemas-microsoft-com:office:word" xmlns:w="http://schemas.openxmlformats.org/wordprocessingml/2006/main" xmlns:w14="http://schemas.microsoft.com/office/word/2010/wordml" xmlns:w15="http://schemas.microsoft.com/office/word/2012/wordml" xmlns:w16cex="http://schemas.microsoft.com/office/word/2018/wordml/cex" xmlns:w16cid="http://schemas.microsoft.com/office/word/2016/wordml/cid" xmlns:w16="http://schemas.microsoft.com/office/word/2018/wordml" xmlns:w16sdtdh="http://schemas.microsoft.com/office/word/2020/wordml/sdtdatahash" xmlns:w16se="http://schemas.microsoft.com/office/word/2015/wordml/symex" xmlns:wpg="http://schemas.microsoft.com/office/word/2010/wordprocessingGroup" xmlns:wpi="http://schemas.microsoft.com/office/word/2010/wordprocessingInk" xmlns:wne="http://schemas.microsoft.com/office/word/2006/wordml" xmlns:wps="http://schemas.microsoft.com/office/word/2010/wordprocessingShape" mc:Ignorable="w14 w15 w16se w16cid w16 w16cex w16sdtdh wp14">
+<w:hdr xmlns:wpc="http://schemas.microsoft.com/office/word/2010/wordprocessingCanvas" xmlns:cx="http://schemas.microsoft.com/office/drawing/2014/chartex" xmlns:cx1="http://schemas.microsoft.com/office/drawing/2015/9/8/chartex" xmlns:cx2="http://schemas.microsoft.com/office/drawing/2015/10/21/chartex" xmlns:cx3="http://schemas.microsoft.com/office/drawing/2016/5/9/chartex" xmlns:cx4="http://schemas.microsoft.com/office/drawing/2016/5/10/chartex" xmlns:cx5="http://schemas.microsoft.com/office/drawing/2016/5/11/chartex" xmlns:cx6="http://schemas.microsoft.com/office/drawing/2016/5/12/chartex" xmlns:cx7="http://schemas.microsoft.com/office/drawing/2016/5/13/chartex" xmlns:cx8="http://schemas.microsoft.com/office/drawing/2016/5/14/chartex" xmlns:mc="http://schemas.openxmlformats.org/markup-compatibility/2006" xmlns:aink="http://schemas.microsoft.com/office/drawing/2016/ink" xmlns:am3d="http://schemas.microsoft.com/office/drawing/2017/model3d" xmlns:o="urn:schemas-microsoft-com:office:office" xmlns:oel="http://schemas.microsoft.com/office/2019/extlst" xmlns:r="http://schemas.openxmlformats.org/officeDocument/2006/relationships" xmlns:m="http://schemas.openxmlformats.org/officeDocument/2006/math" xmlns:v="urn:schemas-microsoft-com:vml" xmlns:wp14="http://schemas.microsoft.com/office/word/2010/wordprocessingDrawing" xmlns:wp="http://schemas.openxmlformats.org/drawingml/2006/wordprocessingDrawing" xmlns:w10="urn:schemas-microsoft-com:office:word" xmlns:w="http://schemas.openxmlformats.org/wordprocessingml/2006/main" xmlns:w14="http://schemas.microsoft.com/office/word/2010/wordml" xmlns:w15="http://schemas.microsoft.com/office/word/2012/wordml" xmlns:w16cex="http://schemas.microsoft.com/office/word/2018/wordml/cex" xmlns:w16cid="http://schemas.microsoft.com/office/word/2016/wordml/cid" xmlns:w16="http://schemas.microsoft.com/office/word/2018/wordml" xmlns:w16du="http://schemas.microsoft.com/office/word/2023/wordml/word16du" xmlns:w16sdtdh="http://schemas.microsoft.com/office/word/2020/wordml/sdtdatahash" xmlns:w16sdtfl="http://schemas.microsoft.com/office/word/2024/wordml/sdtformatlock" xmlns:w16se="http://schemas.microsoft.com/office/word/2015/wordml/symex" xmlns:wpg="http://schemas.microsoft.com/office/word/2010/wordprocessingGroup" xmlns:wpi="http://schemas.microsoft.com/office/word/2010/wordprocessingInk" xmlns:wne="http://schemas.microsoft.com/office/word/2006/wordml" xmlns:wps="http://schemas.microsoft.com/office/word/2010/wordprocessingShape" mc:Ignorable="w14 w15 w16se w16cid w16 w16cex w16sdtdh w16sdtfl w16du wp14">
   <w:p>
     <w:pPr>
       <w:pStyle w:val="Header"/>
@@ -3983,7 +3597,7 @@
 </file>
 
 <file path=word/numbering.xml><?xml version="1.0" encoding="utf-8"?>
-<w:numbering xmlns:wpc="http://schemas.microsoft.com/office/word/2010/wordprocessingCanvas" xmlns:cx="http://schemas.microsoft.com/office/drawing/2014/chartex" xmlns:cx1="http://schemas.microsoft.com/office/drawing/2015/9/8/chartex" xmlns:cx2="http://schemas.microsoft.com/office/drawing/2015/10/21/chartex" xmlns:cx3="http://schemas.microsoft.com/office/drawing/2016/5/9/chartex" xmlns:cx4="http://schemas.microsoft.com/office/drawing/2016/5/10/chartex" xmlns:cx5="http://schemas.microsoft.com/office/drawing/2016/5/11/chartex" xmlns:cx6="http://schemas.microsoft.com/office/drawing/2016/5/12/chartex" xmlns:cx7="http://schemas.microsoft.com/office/drawing/2016/5/13/chartex" xmlns:cx8="http://schemas.microsoft.com/office/drawing/2016/5/14/chartex" xmlns:mc="http://schemas.openxmlformats.org/markup-compatibility/2006" xmlns:aink="http://schemas.microsoft.com/office/drawing/2016/ink" xmlns:am3d="http://schemas.microsoft.com/office/drawing/2017/model3d" xmlns:o="urn:schemas-microsoft-com:office:office" xmlns:oel="http://schemas.microsoft.com/office/2019/extlst" xmlns:r="http://schemas.openxmlformats.org/officeDocument/2006/relationships" xmlns:m="http://schemas.openxmlformats.org/officeDocument/2006/math" xmlns:v="urn:schemas-microsoft-com:vml" xmlns:wp14="http://schemas.microsoft.com/office/word/2010/wordprocessingDrawing" xmlns:wp="http://schemas.openxmlformats.org/drawingml/2006/wordprocessingDrawing" xmlns:w10="urn:schemas-microsoft-com:office:word" xmlns:w="http://schemas.openxmlformats.org/wordprocessingml/2006/main" xmlns:w14="http://schemas.microsoft.com/office/word/2010/wordml" xmlns:w15="http://schemas.microsoft.com/office/word/2012/wordml" xmlns:w16cex="http://schemas.microsoft.com/office/word/2018/wordml/cex" xmlns:w16cid="http://schemas.microsoft.com/office/word/2016/wordml/cid" xmlns:w16="http://schemas.microsoft.com/office/word/2018/wordml" xmlns:w16sdtdh="http://schemas.microsoft.com/office/word/2020/wordml/sdtdatahash" xmlns:w16se="http://schemas.microsoft.com/office/word/2015/wordml/symex" xmlns:wpg="http://schemas.microsoft.com/office/word/2010/wordprocessingGroup" xmlns:wpi="http://schemas.microsoft.com/office/word/2010/wordprocessingInk" xmlns:wne="http://schemas.microsoft.com/office/word/2006/wordml" xmlns:wps="http://schemas.microsoft.com/office/word/2010/wordprocessingShape" mc:Ignorable="w14 w15 w16se w16cid w16 w16cex w16sdtdh wp14">
+<w:numbering xmlns:wpc="http://schemas.microsoft.com/office/word/2010/wordprocessingCanvas" xmlns:cx="http://schemas.microsoft.com/office/drawing/2014/chartex" xmlns:cx1="http://schemas.microsoft.com/office/drawing/2015/9/8/chartex" xmlns:cx2="http://schemas.microsoft.com/office/drawing/2015/10/21/chartex" xmlns:cx3="http://schemas.microsoft.com/office/drawing/2016/5/9/chartex" xmlns:cx4="http://schemas.microsoft.com/office/drawing/2016/5/10/chartex" xmlns:cx5="http://schemas.microsoft.com/office/drawing/2016/5/11/chartex" xmlns:cx6="http://schemas.microsoft.com/office/drawing/2016/5/12/chartex" xmlns:cx7="http://schemas.microsoft.com/office/drawing/2016/5/13/chartex" xmlns:cx8="http://schemas.microsoft.com/office/drawing/2016/5/14/chartex" xmlns:mc="http://schemas.openxmlformats.org/markup-compatibility/2006" xmlns:aink="http://schemas.microsoft.com/office/drawing/2016/ink" xmlns:am3d="http://schemas.microsoft.com/office/drawing/2017/model3d" xmlns:o="urn:schemas-microsoft-com:office:office" xmlns:oel="http://schemas.microsoft.com/office/2019/extlst" xmlns:r="http://schemas.openxmlformats.org/officeDocument/2006/relationships" xmlns:m="http://schemas.openxmlformats.org/officeDocument/2006/math" xmlns:v="urn:schemas-microsoft-com:vml" xmlns:wp14="http://schemas.microsoft.com/office/word/2010/wordprocessingDrawing" xmlns:wp="http://schemas.openxmlformats.org/drawingml/2006/wordprocessingDrawing" xmlns:w10="urn:schemas-microsoft-com:office:word" xmlns:w="http://schemas.openxmlformats.org/wordprocessingml/2006/main" xmlns:w14="http://schemas.microsoft.com/office/word/2010/wordml" xmlns:w15="http://schemas.microsoft.com/office/word/2012/wordml" xmlns:w16cex="http://schemas.microsoft.com/office/word/2018/wordml/cex" xmlns:w16cid="http://schemas.microsoft.com/office/word/2016/wordml/cid" xmlns:w16="http://schemas.microsoft.com/office/word/2018/wordml" xmlns:w16du="http://schemas.microsoft.com/office/word/2023/wordml/word16du" xmlns:w16sdtdh="http://schemas.microsoft.com/office/word/2020/wordml/sdtdatahash" xmlns:w16sdtfl="http://schemas.microsoft.com/office/word/2024/wordml/sdtformatlock" xmlns:w16se="http://schemas.microsoft.com/office/word/2015/wordml/symex" xmlns:wpg="http://schemas.microsoft.com/office/word/2010/wordprocessingGroup" xmlns:wpi="http://schemas.microsoft.com/office/word/2010/wordprocessingInk" xmlns:wne="http://schemas.microsoft.com/office/word/2006/wordml" xmlns:wps="http://schemas.microsoft.com/office/word/2010/wordprocessingShape" mc:Ignorable="w14 w15 w16se w16cid w16 w16cex w16sdtdh w16sdtfl w16du wp14">
   <w:abstractNum w:abstractNumId="0" w15:restartNumberingAfterBreak="0">
     <w:nsid w:val="105012AE"/>
     <w:multiLevelType w:val="hybridMultilevel"/>
@@ -4728,7 +4342,7 @@
 </file>
 
 <file path=word/styles.xml><?xml version="1.0" encoding="utf-8"?>
-<w:styles xmlns:mc="http://schemas.openxmlformats.org/markup-compatibility/2006" xmlns:r="http://schemas.openxmlformats.org/officeDocument/2006/relationships" xmlns:w="http://schemas.openxmlformats.org/wordprocessingml/2006/main" xmlns:w14="http://schemas.microsoft.com/office/word/2010/wordml" xmlns:w15="http://schemas.microsoft.com/office/word/2012/wordml" xmlns:w16cex="http://schemas.microsoft.com/office/word/2018/wordml/cex" xmlns:w16cid="http://schemas.microsoft.com/office/word/2016/wordml/cid" xmlns:w16="http://schemas.microsoft.com/office/word/2018/wordml" xmlns:w16sdtdh="http://schemas.microsoft.com/office/word/2020/wordml/sdtdatahash" xmlns:w16se="http://schemas.microsoft.com/office/word/2015/wordml/symex" mc:Ignorable="w14 w15 w16se w16cid w16 w16cex w16sdtdh">
+<w:styles xmlns:mc="http://schemas.openxmlformats.org/markup-compatibility/2006" xmlns:r="http://schemas.openxmlformats.org/officeDocument/2006/relationships" xmlns:w="http://schemas.openxmlformats.org/wordprocessingml/2006/main" xmlns:w14="http://schemas.microsoft.com/office/word/2010/wordml" xmlns:w15="http://schemas.microsoft.com/office/word/2012/wordml" xmlns:w16cex="http://schemas.microsoft.com/office/word/2018/wordml/cex" xmlns:w16cid="http://schemas.microsoft.com/office/word/2016/wordml/cid" xmlns:w16="http://schemas.microsoft.com/office/word/2018/wordml" xmlns:w16du="http://schemas.microsoft.com/office/word/2023/wordml/word16du" xmlns:w16sdtdh="http://schemas.microsoft.com/office/word/2020/wordml/sdtdatahash" xmlns:w16sdtfl="http://schemas.microsoft.com/office/word/2024/wordml/sdtformatlock" xmlns:w16se="http://schemas.microsoft.com/office/word/2015/wordml/symex" mc:Ignorable="w14 w15 w16se w16cid w16 w16cex w16sdtdh w16sdtfl w16du">
   <w:docDefaults>
     <w:rPrDefault>
       <w:rPr>
@@ -6015,6 +5629,15 @@
 </file>
 
 <file path=customXml/item1.xml><?xml version="1.0" encoding="utf-8"?>
+<?mso-contentType ?>
+<FormTemplates xmlns="http://schemas.microsoft.com/sharepoint/v3/contenttype/forms">
+  <Display>DocumentLibraryForm</Display>
+  <Edit>DocumentLibraryForm</Edit>
+  <New>DocumentLibraryForm</New>
+</FormTemplates>
+</file>
+
+<file path=customXml/item2.xml><?xml version="1.0" encoding="utf-8"?>
 <ct:contentTypeSchema xmlns:ct="http://schemas.microsoft.com/office/2006/metadata/contentType" xmlns:ma="http://schemas.microsoft.com/office/2006/metadata/properties/metaAttributes" ct:_="" ma:_="" ma:contentTypeName="Document" ma:contentTypeID="0x0101001F427728134D8E438DB24F119626A238" ma:contentTypeVersion="12" ma:contentTypeDescription="Create a new document." ma:contentTypeScope="" ma:versionID="25d57663dbc80260d6be9dbd4bf956a6">
   <xsd:schema xmlns:xsd="http://www.w3.org/2001/XMLSchema" xmlns:xs="http://www.w3.org/2001/XMLSchema" xmlns:p="http://schemas.microsoft.com/office/2006/metadata/properties" xmlns:ns2="29080d49-e7be-4021-9aa2-ece0e2248fc1" xmlns:ns3="daa02f57-d242-484a-912c-78bcbabd3955" targetNamespace="http://schemas.microsoft.com/office/2006/metadata/properties" ma:root="true" ma:fieldsID="73d061b23210d327ea516fda20241e31" ns2:_="" ns3:_="">
     <xsd:import namespace="29080d49-e7be-4021-9aa2-ece0e2248fc1"/>
@@ -6215,16 +5838,11 @@
 </ct:contentTypeSchema>
 </file>
 
-<file path=customXml/item2.xml><?xml version="1.0" encoding="utf-8"?>
-<?mso-contentType ?>
-<FormTemplates xmlns="http://schemas.microsoft.com/sharepoint/v3/contenttype/forms">
-  <Display>DocumentLibraryForm</Display>
-  <Edit>DocumentLibraryForm</Edit>
-  <New>DocumentLibraryForm</New>
-</FormTemplates>
+<file path=customXml/item3.xml><?xml version="1.0" encoding="utf-8"?>
+<b:Sources xmlns:b="http://schemas.openxmlformats.org/officeDocument/2006/bibliography" xmlns="http://schemas.openxmlformats.org/officeDocument/2006/bibliography" SelectedStyle="/APASixthEditionOfficeOnline.xsl" StyleName="APA" Version="6"/>
 </file>
 
-<file path=customXml/item3.xml><?xml version="1.0" encoding="utf-8"?>
+<file path=customXml/item4.xml><?xml version="1.0" encoding="utf-8"?>
 <p:properties xmlns:p="http://schemas.microsoft.com/office/2006/metadata/properties" xmlns:xsi="http://www.w3.org/2001/XMLSchema-instance" xmlns:pc="http://schemas.microsoft.com/office/infopath/2007/PartnerControls">
   <documentManagement>
     <TaxCatchAll xmlns="daa02f57-d242-484a-912c-78bcbabd3955" xsi:nil="true"/>
@@ -6235,11 +5853,15 @@
 </p:properties>
 </file>
 
-<file path=customXml/item4.xml><?xml version="1.0" encoding="utf-8"?>
-<b:Sources xmlns:b="http://schemas.openxmlformats.org/officeDocument/2006/bibliography" xmlns="http://schemas.openxmlformats.org/officeDocument/2006/bibliography" SelectedStyle="/APASixthEditionOfficeOnline.xsl" StyleName="APA" Version="6"/>
+<file path=customXml/itemProps1.xml><?xml version="1.0" encoding="utf-8"?>
+<ds:datastoreItem xmlns:ds="http://schemas.openxmlformats.org/officeDocument/2006/customXml" ds:itemID="{97144C14-F706-46E4-A846-869C35126677}">
+  <ds:schemaRefs>
+    <ds:schemaRef ds:uri="http://schemas.microsoft.com/sharepoint/v3/contenttype/forms"/>
+  </ds:schemaRefs>
+</ds:datastoreItem>
 </file>
 
-<file path=customXml/itemProps1.xml><?xml version="1.0" encoding="utf-8"?>
+<file path=customXml/itemProps2.xml><?xml version="1.0" encoding="utf-8"?>
 <ds:datastoreItem xmlns:ds="http://schemas.openxmlformats.org/officeDocument/2006/customXml" ds:itemID="{B96EEC22-2ED9-4AAA-A693-02DC6C003282}">
   <ds:schemaRefs>
     <ds:schemaRef ds:uri="http://schemas.microsoft.com/office/2006/metadata/contentType"/>
@@ -6258,15 +5880,15 @@
 </ds:datastoreItem>
 </file>
 
-<file path=customXml/itemProps2.xml><?xml version="1.0" encoding="utf-8"?>
-<ds:datastoreItem xmlns:ds="http://schemas.openxmlformats.org/officeDocument/2006/customXml" ds:itemID="{97144C14-F706-46E4-A846-869C35126677}">
+<file path=customXml/itemProps3.xml><?xml version="1.0" encoding="utf-8"?>
+<ds:datastoreItem xmlns:ds="http://schemas.openxmlformats.org/officeDocument/2006/customXml" ds:itemID="{0B61EE0F-6AF9-944F-ADC2-5DF25CE16558}">
   <ds:schemaRefs>
-    <ds:schemaRef ds:uri="http://schemas.microsoft.com/sharepoint/v3/contenttype/forms"/>
+    <ds:schemaRef ds:uri="http://schemas.openxmlformats.org/officeDocument/2006/bibliography"/>
   </ds:schemaRefs>
 </ds:datastoreItem>
 </file>
 
-<file path=customXml/itemProps3.xml><?xml version="1.0" encoding="utf-8"?>
+<file path=customXml/itemProps4.xml><?xml version="1.0" encoding="utf-8"?>
 <ds:datastoreItem xmlns:ds="http://schemas.openxmlformats.org/officeDocument/2006/customXml" ds:itemID="{8B332BA7-9797-4D79-BCF1-0CFD0FC3D2D8}">
   <ds:schemaRefs>
     <ds:schemaRef ds:uri="http://schemas.microsoft.com/office/2006/metadata/properties"/>
@@ -6275,12 +5897,4 @@
     <ds:schemaRef ds:uri="29080d49-e7be-4021-9aa2-ece0e2248fc1"/>
   </ds:schemaRefs>
 </ds:datastoreItem>
-</file>
-
-<file path=customXml/itemProps4.xml><?xml version="1.0" encoding="utf-8"?>
-<ds:datastoreItem xmlns:ds="http://schemas.openxmlformats.org/officeDocument/2006/customXml" ds:itemID="{0B61EE0F-6AF9-944F-ADC2-5DF25CE16558}">
-  <ds:schemaRefs>
-    <ds:schemaRef ds:uri="http://schemas.openxmlformats.org/officeDocument/2006/bibliography"/>
-  </ds:schemaRefs>
-</ds:datastoreItem>
 </file>
</xml_diff>